<commit_message>
Atualização full de Temática
</commit_message>
<xml_diff>
--- a/data/downloads/docs/Agendamento_Em_Producao.docx
+++ b/data/downloads/docs/Agendamento_Em_Producao.docx
@@ -4,6 +4,940 @@
   <w:body>
     <w:p>
       <w:pPr>
+        <w:pStyle w:val="Ttulo4"/>
+        <w:rPr>
+          <w:rFonts w:ascii="Times New Roman" w:eastAsia="Times New Roman" w:hAnsi="Times New Roman" w:cs="Times New Roman"/>
+          <w:b/>
+          <w:i w:val="0"/>
+          <w:iCs w:val="0"/>
+          <w:color w:val="auto"/>
+          <w:sz w:val="27"/>
+          <w:szCs w:val="27"/>
+          <w:lang w:eastAsia="pt-BR"/>
+        </w:rPr>
+      </w:pPr>
+      <w:r>
+        <w:rPr>
+          <w:rFonts w:ascii="Times New Roman" w:eastAsia="Times New Roman" w:hAnsi="Times New Roman" w:cs="Times New Roman"/>
+          <w:b/>
+          <w:i w:val="0"/>
+          <w:iCs w:val="0"/>
+          <w:color w:val="auto"/>
+          <w:sz w:val="27"/>
+          <w:szCs w:val="27"/>
+          <w:lang w:eastAsia="pt-BR"/>
+        </w:rPr>
+        <w:t>Objetivo do Processo</w:t>
+      </w:r>
+    </w:p>
+    <w:p>
+      <w:pPr>
+        <w:pStyle w:val="NormalWeb"/>
+      </w:pPr>
+      <w:r>
+        <w:t xml:space="preserve">O agendamento é a etapa iniciada após a emissão do </w:t>
+      </w:r>
+      <w:proofErr w:type="spellStart"/>
+      <w:r>
+        <w:rPr>
+          <w:b/>
+        </w:rPr>
+        <w:t>CTe</w:t>
+      </w:r>
+      <w:proofErr w:type="spellEnd"/>
+      <w:r>
+        <w:t xml:space="preserve"> (Conhecimento de Transporte Eletrônico) para destinatários ou laboratórios específicos que exigem agendamento prévio. </w:t>
+      </w:r>
+      <w:r>
+        <w:rPr>
+          <w:rStyle w:val="citation-116"/>
+        </w:rPr>
+        <w:t>As notas fiscais (</w:t>
+      </w:r>
+      <w:proofErr w:type="spellStart"/>
+      <w:r>
+        <w:rPr>
+          <w:rStyle w:val="citation-116"/>
+          <w:b/>
+        </w:rPr>
+        <w:t>NFs</w:t>
+      </w:r>
+      <w:proofErr w:type="spellEnd"/>
+      <w:r>
+        <w:rPr>
+          <w:rStyle w:val="citation-116"/>
+        </w:rPr>
+        <w:t xml:space="preserve">) para esses parceiros entram automaticamente em uma fila de pendências, com o status inicial de </w:t>
+      </w:r>
+      <w:r>
+        <w:rPr>
+          <w:rStyle w:val="citation-116"/>
+          <w:rFonts w:ascii="Courier New" w:hAnsi="Courier New" w:cs="Courier New"/>
+          <w:sz w:val="20"/>
+          <w:szCs w:val="20"/>
+        </w:rPr>
+        <w:t>NP</w:t>
+      </w:r>
+      <w:r>
+        <w:rPr>
+          <w:rStyle w:val="citation-116"/>
+        </w:rPr>
+        <w:t xml:space="preserve"> (Nota Pendent</w:t>
+      </w:r>
+      <w:bookmarkStart w:id="0" w:name="_GoBack"/>
+      <w:bookmarkEnd w:id="0"/>
+      <w:r>
+        <w:rPr>
+          <w:rStyle w:val="citation-116"/>
+        </w:rPr>
+        <w:t>e)</w:t>
+      </w:r>
+      <w:r>
+        <w:t>.</w:t>
+      </w:r>
+    </w:p>
+    <w:p>
+      <w:pPr>
+        <w:pStyle w:val="Ttulo4"/>
+        <w:rPr>
+          <w:rFonts w:ascii="Times New Roman" w:eastAsia="Times New Roman" w:hAnsi="Times New Roman" w:cs="Times New Roman"/>
+          <w:b/>
+          <w:i w:val="0"/>
+          <w:iCs w:val="0"/>
+          <w:color w:val="auto"/>
+          <w:sz w:val="27"/>
+          <w:szCs w:val="27"/>
+          <w:lang w:eastAsia="pt-BR"/>
+        </w:rPr>
+      </w:pPr>
+      <w:r>
+        <w:rPr>
+          <w:rFonts w:ascii="Times New Roman" w:eastAsia="Times New Roman" w:hAnsi="Times New Roman" w:cs="Times New Roman"/>
+          <w:b/>
+          <w:i w:val="0"/>
+          <w:iCs w:val="0"/>
+          <w:color w:val="auto"/>
+          <w:sz w:val="27"/>
+          <w:szCs w:val="27"/>
+          <w:lang w:eastAsia="pt-BR"/>
+        </w:rPr>
+        <w:t>Divisão de Responsabilidades (B2 vs. B3)</w:t>
+      </w:r>
+    </w:p>
+    <w:p>
+      <w:pPr>
+        <w:pStyle w:val="NormalWeb"/>
+      </w:pPr>
+      <w:r>
+        <w:t>O processo se divide em duas frentes principais, dependendo de para quem a solicitação é feita:</w:t>
+      </w:r>
+    </w:p>
+    <w:p>
+      <w:pPr>
+        <w:numPr>
+          <w:ilvl w:val="0"/>
+          <w:numId w:val="5"/>
+        </w:numPr>
+        <w:spacing w:before="100" w:beforeAutospacing="1" w:after="100" w:afterAutospacing="1" w:line="240" w:lineRule="auto"/>
+      </w:pPr>
+      <w:r>
+        <w:rPr>
+          <w:rStyle w:val="citation-115"/>
+          <w:rFonts w:ascii="Courier New" w:hAnsi="Courier New" w:cs="Courier New"/>
+          <w:b/>
+          <w:bCs/>
+          <w:sz w:val="20"/>
+          <w:szCs w:val="20"/>
+        </w:rPr>
+        <w:t>B2</w:t>
+      </w:r>
+      <w:r>
+        <w:rPr>
+          <w:rStyle w:val="citation-115"/>
+          <w:b/>
+          <w:bCs/>
+        </w:rPr>
+        <w:t xml:space="preserve"> (Agendamento para Distribuidores):</w:t>
+      </w:r>
+      <w:r>
+        <w:rPr>
+          <w:rStyle w:val="citation-115"/>
+        </w:rPr>
+        <w:t xml:space="preserve"> A solicitação de agendamento é de responsabilidade da equipe interna "Torre de Controle"</w:t>
+      </w:r>
+      <w:r>
+        <w:t xml:space="preserve">. </w:t>
+      </w:r>
+      <w:r>
+        <w:rPr>
+          <w:rStyle w:val="citation-114"/>
+        </w:rPr>
+        <w:t xml:space="preserve">Exemplos de distribuidores incluem </w:t>
+      </w:r>
+      <w:proofErr w:type="spellStart"/>
+      <w:r>
+        <w:rPr>
+          <w:rStyle w:val="citation-114"/>
+        </w:rPr>
+        <w:t>Profarma</w:t>
+      </w:r>
+      <w:proofErr w:type="spellEnd"/>
+      <w:r>
+        <w:rPr>
+          <w:rStyle w:val="citation-114"/>
+        </w:rPr>
+        <w:t xml:space="preserve"> e Raia</w:t>
+      </w:r>
+      <w:r>
+        <w:t>.</w:t>
+      </w:r>
+    </w:p>
+    <w:p>
+      <w:pPr>
+        <w:numPr>
+          <w:ilvl w:val="0"/>
+          <w:numId w:val="5"/>
+        </w:numPr>
+        <w:spacing w:before="100" w:beforeAutospacing="1" w:after="100" w:afterAutospacing="1" w:line="240" w:lineRule="auto"/>
+      </w:pPr>
+      <w:r>
+        <w:rPr>
+          <w:rStyle w:val="citation-113"/>
+          <w:rFonts w:ascii="Courier New" w:hAnsi="Courier New" w:cs="Courier New"/>
+          <w:b/>
+          <w:bCs/>
+          <w:sz w:val="20"/>
+          <w:szCs w:val="20"/>
+        </w:rPr>
+        <w:t>B3</w:t>
+      </w:r>
+      <w:r>
+        <w:rPr>
+          <w:rStyle w:val="citation-113"/>
+          <w:b/>
+          <w:bCs/>
+        </w:rPr>
+        <w:t xml:space="preserve"> (Agendamento para Laboratórios):</w:t>
+      </w:r>
+      <w:r>
+        <w:rPr>
+          <w:rStyle w:val="citation-113"/>
+        </w:rPr>
+        <w:t xml:space="preserve"> O processo é similar, mas a solicitação é enviada diretamente ao laboratório, que é o responsável por confirmar o agendamento</w:t>
+      </w:r>
+      <w:r>
+        <w:t xml:space="preserve">. </w:t>
+      </w:r>
+      <w:r>
+        <w:rPr>
+          <w:rStyle w:val="citation-112"/>
+        </w:rPr>
+        <w:t>Um exemplo de laboratório citado é a GSK</w:t>
+      </w:r>
+      <w:r>
+        <w:t>.</w:t>
+      </w:r>
+    </w:p>
+    <w:p>
+      <w:pPr>
+        <w:pStyle w:val="Ttulo4"/>
+        <w:rPr>
+          <w:rFonts w:ascii="Times New Roman" w:eastAsia="Times New Roman" w:hAnsi="Times New Roman" w:cs="Times New Roman"/>
+          <w:b/>
+          <w:i w:val="0"/>
+          <w:iCs w:val="0"/>
+          <w:color w:val="auto"/>
+          <w:sz w:val="27"/>
+          <w:szCs w:val="27"/>
+          <w:lang w:eastAsia="pt-BR"/>
+        </w:rPr>
+      </w:pPr>
+      <w:r>
+        <w:rPr>
+          <w:rFonts w:ascii="Times New Roman" w:eastAsia="Times New Roman" w:hAnsi="Times New Roman" w:cs="Times New Roman"/>
+          <w:b/>
+          <w:i w:val="0"/>
+          <w:iCs w:val="0"/>
+          <w:color w:val="auto"/>
+          <w:sz w:val="27"/>
+          <w:szCs w:val="27"/>
+          <w:lang w:eastAsia="pt-BR"/>
+        </w:rPr>
+        <w:t>Modalidades de Agendamento (Automático vs. Manual)</w:t>
+      </w:r>
+    </w:p>
+    <w:p>
+      <w:pPr>
+        <w:pStyle w:val="NormalWeb"/>
+      </w:pPr>
+      <w:r>
+        <w:t>A execução do agendamento B2 depende do nível de integração com cada distribuidor e se divide em duas modalidades:</w:t>
+      </w:r>
+    </w:p>
+    <w:p>
+      <w:pPr>
+        <w:pStyle w:val="Ttulo4"/>
+        <w:rPr>
+          <w:rFonts w:ascii="Times New Roman" w:eastAsia="Times New Roman" w:hAnsi="Times New Roman" w:cs="Times New Roman"/>
+          <w:b/>
+          <w:bCs/>
+          <w:i w:val="0"/>
+          <w:iCs w:val="0"/>
+          <w:color w:val="auto"/>
+          <w:sz w:val="27"/>
+          <w:szCs w:val="27"/>
+          <w:lang w:eastAsia="pt-BR"/>
+        </w:rPr>
+      </w:pPr>
+      <w:r>
+        <w:rPr>
+          <w:rFonts w:ascii="Times New Roman" w:eastAsia="Times New Roman" w:hAnsi="Times New Roman" w:cs="Times New Roman"/>
+          <w:b/>
+          <w:i w:val="0"/>
+          <w:iCs w:val="0"/>
+          <w:color w:val="auto"/>
+          <w:sz w:val="27"/>
+          <w:szCs w:val="27"/>
+          <w:lang w:eastAsia="pt-BR"/>
+        </w:rPr>
+        <w:t>1. Agendamento Automático (B2 Auto)</w:t>
+      </w:r>
+    </w:p>
+    <w:p>
+      <w:pPr>
+        <w:pStyle w:val="NormalWeb"/>
+      </w:pPr>
+      <w:r>
+        <w:t>Esta é a modalidade para distribuidores cujos sistemas estão integrados.</w:t>
+      </w:r>
+    </w:p>
+    <w:p>
+      <w:pPr>
+        <w:numPr>
+          <w:ilvl w:val="0"/>
+          <w:numId w:val="6"/>
+        </w:numPr>
+        <w:spacing w:before="100" w:beforeAutospacing="1" w:after="100" w:afterAutospacing="1" w:line="240" w:lineRule="auto"/>
+      </w:pPr>
+      <w:r>
+        <w:rPr>
+          <w:rStyle w:val="citation-111"/>
+          <w:b/>
+          <w:bCs/>
+        </w:rPr>
+        <w:t>Como funciona:</w:t>
+      </w:r>
+      <w:r>
+        <w:rPr>
+          <w:rStyle w:val="citation-111"/>
+        </w:rPr>
+        <w:t xml:space="preserve"> Para o que está cadastrado como solicitação automática, o sistema realiza o processo de forma autônoma em horários fixos: </w:t>
+      </w:r>
+      <w:r>
+        <w:rPr>
+          <w:rStyle w:val="citation-111"/>
+          <w:b/>
+          <w:bCs/>
+        </w:rPr>
+        <w:t>às 6:00 e às 15:00</w:t>
+      </w:r>
+      <w:r>
+        <w:t>.</w:t>
+      </w:r>
+    </w:p>
+    <w:p>
+      <w:pPr>
+        <w:numPr>
+          <w:ilvl w:val="0"/>
+          <w:numId w:val="6"/>
+        </w:numPr>
+        <w:spacing w:before="100" w:beforeAutospacing="1" w:after="100" w:afterAutospacing="1" w:line="240" w:lineRule="auto"/>
+      </w:pPr>
+      <w:r>
+        <w:rPr>
+          <w:rStyle w:val="citation-110"/>
+          <w:b/>
+          <w:bCs/>
+        </w:rPr>
+        <w:t>Fluxo do Sistema:</w:t>
+      </w:r>
+      <w:r>
+        <w:rPr>
+          <w:rStyle w:val="citation-110"/>
+        </w:rPr>
+        <w:t xml:space="preserve"> Às 6:00, o sistema automaticamente processa as notas pendentes, fazendo com que elas saiam da tela de pendência (</w:t>
+      </w:r>
+      <w:r>
+        <w:rPr>
+          <w:rStyle w:val="citation-110"/>
+          <w:rFonts w:ascii="Courier New" w:hAnsi="Courier New" w:cs="Courier New"/>
+          <w:sz w:val="20"/>
+          <w:szCs w:val="20"/>
+        </w:rPr>
+        <w:t>NP</w:t>
+      </w:r>
+      <w:r>
+        <w:rPr>
+          <w:rStyle w:val="citation-110"/>
+        </w:rPr>
+        <w:t xml:space="preserve">) e passem para o status de </w:t>
+      </w:r>
+      <w:r>
+        <w:rPr>
+          <w:rStyle w:val="citation-110"/>
+          <w:rFonts w:ascii="Courier New" w:hAnsi="Courier New" w:cs="Courier New"/>
+          <w:sz w:val="20"/>
+          <w:szCs w:val="20"/>
+        </w:rPr>
+        <w:t>AR</w:t>
+      </w:r>
+      <w:r>
+        <w:rPr>
+          <w:rStyle w:val="citation-110"/>
+        </w:rPr>
+        <w:t xml:space="preserve"> (Aguardando Retorno), aguardando a confirmação final do agendamento</w:t>
+      </w:r>
+      <w:r>
+        <w:t xml:space="preserve">. </w:t>
+      </w:r>
+      <w:r>
+        <w:rPr>
+          <w:rStyle w:val="citation-109"/>
+        </w:rPr>
+        <w:t xml:space="preserve">A </w:t>
+      </w:r>
+      <w:proofErr w:type="spellStart"/>
+      <w:r>
+        <w:rPr>
+          <w:rStyle w:val="citation-109"/>
+        </w:rPr>
+        <w:t>Profarma</w:t>
+      </w:r>
+      <w:proofErr w:type="spellEnd"/>
+      <w:r>
+        <w:rPr>
+          <w:rStyle w:val="citation-109"/>
+        </w:rPr>
+        <w:t xml:space="preserve"> é um exemplo de distribuidor que utiliza este fluxo</w:t>
+      </w:r>
+      <w:r>
+        <w:t>.</w:t>
+      </w:r>
+    </w:p>
+    <w:p>
+      <w:pPr>
+        <w:pStyle w:val="Ttulo4"/>
+        <w:rPr>
+          <w:rFonts w:ascii="Times New Roman" w:eastAsia="Times New Roman" w:hAnsi="Times New Roman" w:cs="Times New Roman"/>
+          <w:b/>
+          <w:i w:val="0"/>
+          <w:iCs w:val="0"/>
+          <w:color w:val="auto"/>
+          <w:sz w:val="27"/>
+          <w:szCs w:val="27"/>
+          <w:lang w:eastAsia="pt-BR"/>
+        </w:rPr>
+      </w:pPr>
+      <w:r>
+        <w:rPr>
+          <w:rFonts w:ascii="Times New Roman" w:eastAsia="Times New Roman" w:hAnsi="Times New Roman" w:cs="Times New Roman"/>
+          <w:b/>
+          <w:bCs/>
+          <w:i w:val="0"/>
+          <w:iCs w:val="0"/>
+          <w:color w:val="auto"/>
+          <w:sz w:val="27"/>
+          <w:szCs w:val="27"/>
+          <w:lang w:eastAsia="pt-BR"/>
+        </w:rPr>
+        <w:t>2. Agendamento Manual (</w:t>
+      </w:r>
+      <w:r>
+        <w:rPr>
+          <w:rFonts w:ascii="Times New Roman" w:eastAsia="Times New Roman" w:hAnsi="Times New Roman" w:cs="Times New Roman"/>
+          <w:b/>
+          <w:i w:val="0"/>
+          <w:iCs w:val="0"/>
+          <w:color w:val="auto"/>
+          <w:sz w:val="27"/>
+          <w:szCs w:val="27"/>
+          <w:lang w:eastAsia="pt-BR"/>
+        </w:rPr>
+        <w:t>B2 Manual</w:t>
+      </w:r>
+      <w:r>
+        <w:rPr>
+          <w:rFonts w:ascii="Times New Roman" w:eastAsia="Times New Roman" w:hAnsi="Times New Roman" w:cs="Times New Roman"/>
+          <w:b/>
+          <w:bCs/>
+          <w:i w:val="0"/>
+          <w:iCs w:val="0"/>
+          <w:color w:val="auto"/>
+          <w:sz w:val="27"/>
+          <w:szCs w:val="27"/>
+          <w:lang w:eastAsia="pt-BR"/>
+        </w:rPr>
+        <w:t>)</w:t>
+      </w:r>
+    </w:p>
+    <w:p>
+      <w:pPr>
+        <w:pStyle w:val="NormalWeb"/>
+      </w:pPr>
+      <w:r>
+        <w:rPr>
+          <w:rStyle w:val="citation-108"/>
+        </w:rPr>
+        <w:t>Esta modalidade é necessária quando o distribuidor não permite automação, exigindo interação humana</w:t>
+      </w:r>
+      <w:r>
+        <w:t>. A principal razão é a necessidade de usar plataformas externas.</w:t>
+      </w:r>
+    </w:p>
+    <w:p>
+      <w:pPr>
+        <w:numPr>
+          <w:ilvl w:val="0"/>
+          <w:numId w:val="7"/>
+        </w:numPr>
+        <w:spacing w:before="100" w:beforeAutospacing="1" w:after="100" w:afterAutospacing="1" w:line="240" w:lineRule="auto"/>
+      </w:pPr>
+      <w:r>
+        <w:rPr>
+          <w:rStyle w:val="citation-107"/>
+          <w:b/>
+          <w:bCs/>
+        </w:rPr>
+        <w:t>Gatilho:</w:t>
+      </w:r>
+      <w:r>
+        <w:rPr>
+          <w:rStyle w:val="citation-107"/>
+        </w:rPr>
+        <w:t xml:space="preserve"> A solicitação é feita manualmente quando o distribuidor exige o uso de um </w:t>
+      </w:r>
+      <w:proofErr w:type="gramStart"/>
+      <w:r>
+        <w:rPr>
+          <w:rStyle w:val="citation-107"/>
+        </w:rPr>
+        <w:t>portal web específico</w:t>
+      </w:r>
+      <w:proofErr w:type="gramEnd"/>
+      <w:r>
+        <w:rPr>
+          <w:rStyle w:val="citation-107"/>
+        </w:rPr>
+        <w:t>, o envio de um e-mail ou o preenchimento de um formulário via link</w:t>
+      </w:r>
+      <w:r>
+        <w:t>.</w:t>
+      </w:r>
+    </w:p>
+    <w:p>
+      <w:pPr>
+        <w:numPr>
+          <w:ilvl w:val="0"/>
+          <w:numId w:val="7"/>
+        </w:numPr>
+        <w:spacing w:before="100" w:beforeAutospacing="1" w:after="100" w:afterAutospacing="1" w:line="240" w:lineRule="auto"/>
+      </w:pPr>
+      <w:r>
+        <w:rPr>
+          <w:rStyle w:val="Forte"/>
+        </w:rPr>
+        <w:t>Exemplo Prático (Distribuidora Raia):</w:t>
+      </w:r>
+      <w:r>
+        <w:t xml:space="preserve"> </w:t>
+      </w:r>
+    </w:p>
+    <w:p>
+      <w:pPr>
+        <w:numPr>
+          <w:ilvl w:val="1"/>
+          <w:numId w:val="7"/>
+        </w:numPr>
+        <w:spacing w:before="100" w:beforeAutospacing="1" w:after="100" w:afterAutospacing="1" w:line="240" w:lineRule="auto"/>
+      </w:pPr>
+      <w:r>
+        <w:rPr>
+          <w:rStyle w:val="citation-106"/>
+        </w:rPr>
+        <w:t>A Raia exige que a solicitação seja feita através de seu portal</w:t>
+      </w:r>
+      <w:r>
+        <w:t>.</w:t>
+      </w:r>
+    </w:p>
+    <w:p>
+      <w:pPr>
+        <w:numPr>
+          <w:ilvl w:val="1"/>
+          <w:numId w:val="7"/>
+        </w:numPr>
+        <w:spacing w:before="100" w:beforeAutospacing="1" w:after="100" w:afterAutospacing="1" w:line="240" w:lineRule="auto"/>
+      </w:pPr>
+      <w:r>
+        <w:rPr>
+          <w:rStyle w:val="citation-105"/>
+        </w:rPr>
+        <w:t>A solicitação deve ser feita um dia antes da data de entrega pretendida</w:t>
+      </w:r>
+      <w:r>
+        <w:t>.</w:t>
+      </w:r>
+    </w:p>
+    <w:p>
+      <w:pPr>
+        <w:numPr>
+          <w:ilvl w:val="1"/>
+          <w:numId w:val="7"/>
+        </w:numPr>
+        <w:spacing w:before="100" w:beforeAutospacing="1" w:after="100" w:afterAutospacing="1" w:line="240" w:lineRule="auto"/>
+      </w:pPr>
+      <w:r>
+        <w:t>O prazo máximo para realizar o agendamento no portal da Raia é às 09:00.</w:t>
+      </w:r>
+    </w:p>
+    <w:p>
+      <w:pPr>
+        <w:numPr>
+          <w:ilvl w:val="0"/>
+          <w:numId w:val="7"/>
+        </w:numPr>
+        <w:spacing w:before="100" w:beforeAutospacing="1" w:after="100" w:afterAutospacing="1" w:line="240" w:lineRule="auto"/>
+      </w:pPr>
+      <w:r>
+        <w:rPr>
+          <w:rStyle w:val="Forte"/>
+        </w:rPr>
+        <w:t>Fluxo do Operador:</w:t>
+      </w:r>
+      <w:r>
+        <w:t xml:space="preserve"> </w:t>
+      </w:r>
+    </w:p>
+    <w:p>
+      <w:pPr>
+        <w:numPr>
+          <w:ilvl w:val="1"/>
+          <w:numId w:val="8"/>
+        </w:numPr>
+        <w:spacing w:before="100" w:beforeAutospacing="1" w:after="100" w:afterAutospacing="1" w:line="240" w:lineRule="auto"/>
+        <w:ind w:left="1440" w:hanging="360"/>
+      </w:pPr>
+      <w:r>
+        <w:rPr>
+          <w:rStyle w:val="citation-104"/>
+        </w:rPr>
+        <w:t>O operador seleciona as notas pendentes (</w:t>
+      </w:r>
+      <w:r>
+        <w:rPr>
+          <w:rStyle w:val="citation-104"/>
+          <w:rFonts w:ascii="Courier New" w:hAnsi="Courier New" w:cs="Courier New"/>
+          <w:sz w:val="20"/>
+          <w:szCs w:val="20"/>
+        </w:rPr>
+        <w:t>NP</w:t>
+      </w:r>
+      <w:r>
+        <w:rPr>
+          <w:rStyle w:val="citation-104"/>
+        </w:rPr>
+        <w:t>) no sistema</w:t>
+      </w:r>
+      <w:r>
+        <w:t>.</w:t>
+      </w:r>
+    </w:p>
+    <w:p>
+      <w:pPr>
+        <w:numPr>
+          <w:ilvl w:val="1"/>
+          <w:numId w:val="8"/>
+        </w:numPr>
+        <w:spacing w:before="100" w:beforeAutospacing="1" w:after="100" w:afterAutospacing="1" w:line="240" w:lineRule="auto"/>
+        <w:ind w:left="1440" w:hanging="360"/>
+      </w:pPr>
+      <w:r>
+        <w:lastRenderedPageBreak/>
+        <w:t xml:space="preserve">Dependendo do método do distribuidor, o operador: </w:t>
+      </w:r>
+    </w:p>
+    <w:p>
+      <w:pPr>
+        <w:numPr>
+          <w:ilvl w:val="2"/>
+          <w:numId w:val="8"/>
+        </w:numPr>
+        <w:spacing w:before="100" w:beforeAutospacing="1" w:after="100" w:afterAutospacing="1" w:line="240" w:lineRule="auto"/>
+      </w:pPr>
+      <w:r>
+        <w:rPr>
+          <w:rStyle w:val="citation-103"/>
+          <w:b/>
+          <w:bCs/>
+        </w:rPr>
+        <w:t>Via Portal:</w:t>
+      </w:r>
+      <w:r>
+        <w:rPr>
+          <w:rStyle w:val="citation-103"/>
+        </w:rPr>
+        <w:t xml:space="preserve"> Acessa o portal do parceiro, seleciona as notas e preenche as informações necessárias para gerar a solicitação</w:t>
+      </w:r>
+      <w:r>
+        <w:t xml:space="preserve">. </w:t>
+      </w:r>
+      <w:r>
+        <w:rPr>
+          <w:rStyle w:val="citation-102"/>
+        </w:rPr>
+        <w:t>Em alguns casos, o operador primeiro gera uma planilha ("</w:t>
+      </w:r>
+      <w:proofErr w:type="spellStart"/>
+      <w:r>
+        <w:rPr>
+          <w:rStyle w:val="citation-102"/>
+        </w:rPr>
+        <w:t>planilhazinha</w:t>
+      </w:r>
+      <w:proofErr w:type="spellEnd"/>
+      <w:r>
+        <w:rPr>
+          <w:rStyle w:val="citation-102"/>
+        </w:rPr>
+        <w:t>") com os dados consolidados para depois submeter no portal</w:t>
+      </w:r>
+      <w:r>
+        <w:t>.</w:t>
+      </w:r>
+    </w:p>
+    <w:p>
+      <w:pPr>
+        <w:numPr>
+          <w:ilvl w:val="2"/>
+          <w:numId w:val="8"/>
+        </w:numPr>
+        <w:spacing w:before="100" w:beforeAutospacing="1" w:after="100" w:afterAutospacing="1" w:line="240" w:lineRule="auto"/>
+      </w:pPr>
+      <w:r>
+        <w:rPr>
+          <w:rStyle w:val="Forte"/>
+        </w:rPr>
+        <w:t>Via E-mail:</w:t>
+      </w:r>
+      <w:r>
+        <w:t xml:space="preserve"> O operador utiliza o sistema para gerar e enviar um e-mail com os detalhes da solicitação para o contato cadastrado do distribuidor. </w:t>
+      </w:r>
+      <w:r>
+        <w:rPr>
+          <w:rStyle w:val="citation-101"/>
+        </w:rPr>
+        <w:t>Uma cópia do e-mail é recebida internamente, e a equipe aguarda a resposta do distribuidor com a confirmação</w:t>
+      </w:r>
+      <w:r>
+        <w:t>.</w:t>
+      </w:r>
+    </w:p>
+    <w:p>
+      <w:pPr>
+        <w:numPr>
+          <w:ilvl w:val="1"/>
+          <w:numId w:val="8"/>
+        </w:numPr>
+        <w:spacing w:before="100" w:beforeAutospacing="1" w:after="100" w:afterAutospacing="1" w:line="240" w:lineRule="auto"/>
+        <w:ind w:left="1440" w:hanging="360"/>
+      </w:pPr>
+      <w:r>
+        <w:t xml:space="preserve">Após a solicitação ser enviada, o status da nota muda para </w:t>
+      </w:r>
+      <w:r>
+        <w:rPr>
+          <w:rStyle w:val="CdigoHTML"/>
+          <w:rFonts w:eastAsiaTheme="minorHAnsi"/>
+        </w:rPr>
+        <w:t>AR</w:t>
+      </w:r>
+      <w:r>
+        <w:t xml:space="preserve"> (Aguardando Retorno).</w:t>
+      </w:r>
+    </w:p>
+    <w:p>
+      <w:pPr>
+        <w:pStyle w:val="Ttulo4"/>
+        <w:rPr>
+          <w:rFonts w:ascii="Times New Roman" w:eastAsia="Times New Roman" w:hAnsi="Times New Roman" w:cs="Times New Roman"/>
+          <w:b/>
+          <w:i w:val="0"/>
+          <w:iCs w:val="0"/>
+          <w:color w:val="auto"/>
+          <w:sz w:val="27"/>
+          <w:szCs w:val="27"/>
+          <w:lang w:eastAsia="pt-BR"/>
+        </w:rPr>
+      </w:pPr>
+      <w:r>
+        <w:rPr>
+          <w:rFonts w:ascii="Times New Roman" w:eastAsia="Times New Roman" w:hAnsi="Times New Roman" w:cs="Times New Roman"/>
+          <w:b/>
+          <w:i w:val="0"/>
+          <w:iCs w:val="0"/>
+          <w:color w:val="auto"/>
+          <w:sz w:val="27"/>
+          <w:szCs w:val="27"/>
+          <w:lang w:eastAsia="pt-BR"/>
+        </w:rPr>
+        <w:t>Ciclo de Vida e Confirmação da Agenda</w:t>
+      </w:r>
+    </w:p>
+    <w:p>
+      <w:pPr>
+        <w:pStyle w:val="NormalWeb"/>
+      </w:pPr>
+      <w:r>
+        <w:t>Independentemente da modalidade, as notas seguem um ciclo de status claro:</w:t>
+      </w:r>
+    </w:p>
+    <w:p>
+      <w:pPr>
+        <w:numPr>
+          <w:ilvl w:val="0"/>
+          <w:numId w:val="9"/>
+        </w:numPr>
+        <w:spacing w:before="100" w:beforeAutospacing="1" w:after="100" w:afterAutospacing="1" w:line="240" w:lineRule="auto"/>
+      </w:pPr>
+      <w:r>
+        <w:rPr>
+          <w:rStyle w:val="CdigoHTML"/>
+          <w:rFonts w:eastAsiaTheme="minorHAnsi"/>
+          <w:b/>
+          <w:bCs/>
+        </w:rPr>
+        <w:t>NP</w:t>
+      </w:r>
+      <w:r>
+        <w:rPr>
+          <w:rStyle w:val="Forte"/>
+        </w:rPr>
+        <w:t xml:space="preserve"> (Nota Pendente):</w:t>
+      </w:r>
+      <w:r>
+        <w:t xml:space="preserve"> Status inicial. </w:t>
+      </w:r>
+      <w:r>
+        <w:rPr>
+          <w:rStyle w:val="citation-100"/>
+        </w:rPr>
+        <w:t>A nota fiscal aguarda a primeira ação de agendamento</w:t>
+      </w:r>
+      <w:r>
+        <w:t>.</w:t>
+      </w:r>
+    </w:p>
+    <w:p>
+      <w:pPr>
+        <w:numPr>
+          <w:ilvl w:val="0"/>
+          <w:numId w:val="9"/>
+        </w:numPr>
+        <w:spacing w:before="100" w:beforeAutospacing="1" w:after="100" w:afterAutospacing="1" w:line="240" w:lineRule="auto"/>
+      </w:pPr>
+      <w:r>
+        <w:rPr>
+          <w:rStyle w:val="citation-99"/>
+          <w:rFonts w:ascii="Courier New" w:hAnsi="Courier New" w:cs="Courier New"/>
+          <w:b/>
+          <w:bCs/>
+          <w:sz w:val="20"/>
+          <w:szCs w:val="20"/>
+        </w:rPr>
+        <w:t>AR</w:t>
+      </w:r>
+      <w:r>
+        <w:rPr>
+          <w:rStyle w:val="citation-99"/>
+          <w:b/>
+          <w:bCs/>
+        </w:rPr>
+        <w:t xml:space="preserve"> (Aguardando Retorno):</w:t>
+      </w:r>
+      <w:r>
+        <w:rPr>
+          <w:rStyle w:val="citation-99"/>
+        </w:rPr>
+        <w:t xml:space="preserve"> O status muda para </w:t>
+      </w:r>
+      <w:r>
+        <w:rPr>
+          <w:rStyle w:val="citation-99"/>
+          <w:rFonts w:ascii="Courier New" w:hAnsi="Courier New" w:cs="Courier New"/>
+          <w:sz w:val="20"/>
+          <w:szCs w:val="20"/>
+        </w:rPr>
+        <w:t>AR</w:t>
+      </w:r>
+      <w:r>
+        <w:rPr>
+          <w:rStyle w:val="citation-99"/>
+        </w:rPr>
+        <w:t xml:space="preserve"> após a solicitação ter sido enviada (seja pelo sistema automático ou pelo operador manualmente)</w:t>
+      </w:r>
+      <w:r>
+        <w:t>.</w:t>
+      </w:r>
+    </w:p>
+    <w:p>
+      <w:pPr>
+        <w:numPr>
+          <w:ilvl w:val="0"/>
+          <w:numId w:val="9"/>
+        </w:numPr>
+        <w:spacing w:before="100" w:beforeAutospacing="1" w:after="100" w:afterAutospacing="1" w:line="240" w:lineRule="auto"/>
+      </w:pPr>
+      <w:r>
+        <w:rPr>
+          <w:rStyle w:val="CdigoHTML"/>
+          <w:rFonts w:eastAsiaTheme="minorHAnsi"/>
+          <w:b/>
+          <w:bCs/>
+        </w:rPr>
+        <w:t>AG</w:t>
+      </w:r>
+      <w:r>
+        <w:rPr>
+          <w:rStyle w:val="Forte"/>
+        </w:rPr>
+        <w:t xml:space="preserve"> (Agendada):</w:t>
+      </w:r>
+      <w:r>
+        <w:t xml:space="preserve"> Após o distribuidor ou laboratório confirmar o agendamento (geralmente por e-mail ou via portal), o operador finaliza o processo no sistema, possivelmente usando um código de confirmação como o </w:t>
+      </w:r>
+      <w:r>
+        <w:rPr>
+          <w:rStyle w:val="CdigoHTML"/>
+          <w:rFonts w:eastAsiaTheme="minorHAnsi"/>
+        </w:rPr>
+        <w:t>91</w:t>
+      </w:r>
+      <w:r>
+        <w:t xml:space="preserve">, e o status é atualizado para </w:t>
+      </w:r>
+      <w:r>
+        <w:rPr>
+          <w:rStyle w:val="CdigoHTML"/>
+          <w:rFonts w:eastAsiaTheme="minorHAnsi"/>
+        </w:rPr>
+        <w:t>AG</w:t>
+      </w:r>
+      <w:r>
+        <w:t>.</w:t>
+      </w:r>
+    </w:p>
+    <w:p>
+      <w:pPr>
         <w:spacing w:before="100" w:beforeAutospacing="1" w:after="100" w:afterAutospacing="1" w:line="240" w:lineRule="auto"/>
         <w:outlineLvl w:val="2"/>
         <w:rPr>
@@ -19,307 +953,92 @@
         <w:rPr>
           <w:rFonts w:ascii="Times New Roman" w:eastAsia="Times New Roman" w:hAnsi="Times New Roman" w:cs="Times New Roman"/>
           <w:b/>
-          <w:bCs/>
-          <w:sz w:val="27"/>
-          <w:szCs w:val="27"/>
-          <w:lang w:eastAsia="pt-BR"/>
-        </w:rPr>
-        <w:t>Etapas do Processo para Lançar Agenda</w:t>
-      </w:r>
-    </w:p>
-    <w:p>
-      <w:pPr>
-        <w:spacing w:before="100" w:beforeAutospacing="1" w:after="100" w:afterAutospacing="1" w:line="240" w:lineRule="auto"/>
-        <w:rPr>
-          <w:rFonts w:ascii="Times New Roman" w:eastAsia="Times New Roman" w:hAnsi="Times New Roman" w:cs="Times New Roman"/>
-          <w:sz w:val="24"/>
-          <w:szCs w:val="24"/>
-          <w:lang w:eastAsia="pt-BR"/>
-        </w:rPr>
-      </w:pPr>
-      <w:r>
-        <w:rPr>
-          <w:rFonts w:ascii="Times New Roman" w:eastAsia="Times New Roman" w:hAnsi="Times New Roman" w:cs="Times New Roman"/>
-          <w:sz w:val="24"/>
-          <w:szCs w:val="24"/>
-          <w:lang w:eastAsia="pt-BR"/>
-        </w:rPr>
-        <w:t xml:space="preserve">O processo de agendamento ocorre </w:t>
-      </w:r>
-      <w:r>
-        <w:rPr>
-          <w:rFonts w:ascii="Times New Roman" w:eastAsia="Times New Roman" w:hAnsi="Times New Roman" w:cs="Times New Roman"/>
-          <w:b/>
-          <w:bCs/>
-          <w:sz w:val="24"/>
-          <w:szCs w:val="24"/>
-          <w:lang w:eastAsia="pt-BR"/>
-        </w:rPr>
-        <w:t xml:space="preserve">após a emissão do </w:t>
-      </w:r>
-      <w:proofErr w:type="spellStart"/>
-      <w:r>
-        <w:rPr>
-          <w:rFonts w:ascii="Times New Roman" w:eastAsia="Times New Roman" w:hAnsi="Times New Roman" w:cs="Times New Roman"/>
-          <w:b/>
-          <w:bCs/>
-          <w:sz w:val="24"/>
-          <w:szCs w:val="24"/>
-          <w:lang w:eastAsia="pt-BR"/>
-        </w:rPr>
-        <w:t>CTe</w:t>
-      </w:r>
-      <w:proofErr w:type="spellEnd"/>
-      <w:r>
-        <w:rPr>
-          <w:rFonts w:ascii="Times New Roman" w:eastAsia="Times New Roman" w:hAnsi="Times New Roman" w:cs="Times New Roman"/>
-          <w:b/>
-          <w:bCs/>
-          <w:sz w:val="24"/>
-          <w:szCs w:val="24"/>
-          <w:lang w:eastAsia="pt-BR"/>
-        </w:rPr>
-        <w:t xml:space="preserve"> (</w:t>
-      </w:r>
-      <w:r>
-        <w:rPr>
-          <w:rFonts w:ascii="Times New Roman" w:eastAsia="Times New Roman" w:hAnsi="Times New Roman" w:cs="Times New Roman"/>
-          <w:b/>
-          <w:bCs/>
-          <w:sz w:val="24"/>
-          <w:szCs w:val="24"/>
-          <w:u w:val="single"/>
-          <w:lang w:eastAsia="pt-BR"/>
-        </w:rPr>
-        <w:t>Conhecimento</w:t>
-      </w:r>
-      <w:r>
-        <w:rPr>
-          <w:rFonts w:ascii="Times New Roman" w:eastAsia="Times New Roman" w:hAnsi="Times New Roman" w:cs="Times New Roman"/>
-          <w:b/>
-          <w:bCs/>
-          <w:sz w:val="24"/>
-          <w:szCs w:val="24"/>
-          <w:lang w:eastAsia="pt-BR"/>
-        </w:rPr>
-        <w:t xml:space="preserve"> de Transporte Eletrônico)</w:t>
-      </w:r>
-      <w:r>
-        <w:rPr>
-          <w:rFonts w:ascii="Times New Roman" w:eastAsia="Times New Roman" w:hAnsi="Times New Roman" w:cs="Times New Roman"/>
-          <w:sz w:val="24"/>
-          <w:szCs w:val="24"/>
-          <w:lang w:eastAsia="pt-BR"/>
-        </w:rPr>
-        <w:t xml:space="preserve">. </w:t>
-      </w:r>
-      <w:r>
-        <w:rPr>
-          <w:rFonts w:ascii="Times New Roman" w:eastAsia="Times New Roman" w:hAnsi="Times New Roman" w:cs="Times New Roman"/>
-          <w:sz w:val="24"/>
-          <w:szCs w:val="24"/>
-          <w:lang w:eastAsia="pt-BR"/>
-        </w:rPr>
-        <w:t xml:space="preserve">Sabemos que </w:t>
-      </w:r>
-      <w:proofErr w:type="gramStart"/>
-      <w:r>
-        <w:rPr>
-          <w:rFonts w:ascii="Times New Roman" w:eastAsia="Times New Roman" w:hAnsi="Times New Roman" w:cs="Times New Roman"/>
-          <w:sz w:val="24"/>
-          <w:szCs w:val="24"/>
-          <w:lang w:eastAsia="pt-BR"/>
-        </w:rPr>
-        <w:t>as nota</w:t>
-      </w:r>
-      <w:proofErr w:type="gramEnd"/>
-      <w:r>
-        <w:rPr>
-          <w:rFonts w:ascii="Times New Roman" w:eastAsia="Times New Roman" w:hAnsi="Times New Roman" w:cs="Times New Roman"/>
-          <w:sz w:val="24"/>
-          <w:szCs w:val="24"/>
-          <w:lang w:eastAsia="pt-BR"/>
-        </w:rPr>
-        <w:t xml:space="preserve"> é de agendamento a partir do momento que um destinatário é cadastrado no Luft Infor</w:t>
-      </w:r>
-      <w:r>
-        <w:rPr>
-          <w:rFonts w:ascii="Times New Roman" w:eastAsia="Times New Roman" w:hAnsi="Times New Roman" w:cs="Times New Roman"/>
-          <w:sz w:val="24"/>
-          <w:szCs w:val="24"/>
-          <w:lang w:eastAsia="pt-BR"/>
-        </w:rPr>
-        <w:t xml:space="preserve">ma, </w:t>
-      </w:r>
-      <w:r>
-        <w:rPr>
-          <w:rFonts w:ascii="Times New Roman" w:eastAsia="Times New Roman" w:hAnsi="Times New Roman" w:cs="Times New Roman"/>
-          <w:sz w:val="24"/>
-          <w:szCs w:val="24"/>
-          <w:lang w:eastAsia="pt-BR"/>
-        </w:rPr>
-        <w:t>A partir desse ponto, as notas fiscais</w:t>
-      </w:r>
-      <w:r>
-        <w:rPr>
-          <w:rFonts w:ascii="Times New Roman" w:eastAsia="Times New Roman" w:hAnsi="Times New Roman" w:cs="Times New Roman"/>
-          <w:sz w:val="24"/>
-          <w:szCs w:val="24"/>
-          <w:lang w:eastAsia="pt-BR"/>
-        </w:rPr>
-        <w:t xml:space="preserve"> desses destinatários</w:t>
-      </w:r>
-      <w:r>
-        <w:rPr>
-          <w:rFonts w:ascii="Times New Roman" w:eastAsia="Times New Roman" w:hAnsi="Times New Roman" w:cs="Times New Roman"/>
-          <w:sz w:val="24"/>
-          <w:szCs w:val="24"/>
-          <w:lang w:eastAsia="pt-BR"/>
-        </w:rPr>
-        <w:t xml:space="preserve"> entram na </w:t>
-      </w:r>
-      <w:r>
-        <w:rPr>
-          <w:rFonts w:ascii="Times New Roman" w:eastAsia="Times New Roman" w:hAnsi="Times New Roman" w:cs="Times New Roman"/>
-          <w:b/>
-          <w:bCs/>
-          <w:sz w:val="24"/>
-          <w:szCs w:val="24"/>
-          <w:lang w:eastAsia="pt-BR"/>
-        </w:rPr>
-        <w:t>fila de agendamento (AG)</w:t>
-      </w:r>
-      <w:r>
-        <w:rPr>
-          <w:rFonts w:ascii="Times New Roman" w:eastAsia="Times New Roman" w:hAnsi="Times New Roman" w:cs="Times New Roman"/>
-          <w:sz w:val="24"/>
-          <w:szCs w:val="24"/>
-          <w:lang w:eastAsia="pt-BR"/>
-        </w:rPr>
-        <w:t>, sendo visíveis no sistema para análise e ação pelo time responsável.</w:t>
-      </w:r>
-      <w:r>
-        <w:rPr>
-          <w:rFonts w:ascii="Times New Roman" w:eastAsia="Times New Roman" w:hAnsi="Times New Roman" w:cs="Times New Roman"/>
-          <w:sz w:val="24"/>
-          <w:szCs w:val="24"/>
-          <w:lang w:eastAsia="pt-BR"/>
-        </w:rPr>
-        <w:t xml:space="preserve"> Esse processo tem algumas variáveis, as vezes a própria agenda é realizada pelo time Luft na ‘Torre de Controle’, ou também o próprio cliente pode</w:t>
-      </w:r>
-      <w:r>
-        <w:rPr>
-          <w:rFonts w:ascii="Times New Roman" w:eastAsia="Times New Roman" w:hAnsi="Times New Roman" w:cs="Times New Roman"/>
-          <w:sz w:val="24"/>
-          <w:szCs w:val="24"/>
-          <w:lang w:eastAsia="pt-BR"/>
-        </w:rPr>
-        <w:t xml:space="preserve"> realizar o seu agendamento, </w:t>
-      </w:r>
-      <w:proofErr w:type="gramStart"/>
-      <w:r>
-        <w:rPr>
-          <w:rFonts w:ascii="Times New Roman" w:eastAsia="Times New Roman" w:hAnsi="Times New Roman" w:cs="Times New Roman"/>
-          <w:sz w:val="24"/>
-          <w:szCs w:val="24"/>
-          <w:lang w:eastAsia="pt-BR"/>
-        </w:rPr>
-        <w:t>Quando</w:t>
-      </w:r>
-      <w:proofErr w:type="gramEnd"/>
-      <w:r>
-        <w:rPr>
-          <w:rFonts w:ascii="Times New Roman" w:eastAsia="Times New Roman" w:hAnsi="Times New Roman" w:cs="Times New Roman"/>
-          <w:sz w:val="24"/>
-          <w:szCs w:val="24"/>
-          <w:lang w:eastAsia="pt-BR"/>
-        </w:rPr>
-        <w:t xml:space="preserve"> o processo se vincula a B2, são os próprios operadores Luft que realizam a agenda dessas notas, no processo B3 o próprio destinatário realiza o agendamento, seja via portal ou e-mail. No portal ele pode inserir todas as notas que ele deseja agendar, no e-mail ele envia para a Luft tod</w:t>
-      </w:r>
-      <w:r>
-        <w:rPr>
-          <w:rFonts w:ascii="Times New Roman" w:eastAsia="Times New Roman" w:hAnsi="Times New Roman" w:cs="Times New Roman"/>
-          <w:sz w:val="24"/>
-          <w:szCs w:val="24"/>
-          <w:lang w:eastAsia="pt-BR"/>
-        </w:rPr>
-        <w:t>as as notas que precisam de agenda, onde o operador Luft vai receber as notas e agendar como processo B3.</w:t>
-      </w:r>
-    </w:p>
-    <w:p>
-      <w:pPr>
-        <w:spacing w:before="100" w:beforeAutospacing="1" w:after="100" w:afterAutospacing="1" w:line="240" w:lineRule="auto"/>
-        <w:rPr>
-          <w:rFonts w:ascii="Times New Roman" w:eastAsia="Times New Roman" w:hAnsi="Times New Roman" w:cs="Times New Roman"/>
-          <w:sz w:val="24"/>
-          <w:szCs w:val="24"/>
-          <w:lang w:eastAsia="pt-BR"/>
-        </w:rPr>
-      </w:pPr>
-      <w:r>
-        <w:rPr>
-          <w:rFonts w:ascii="Times New Roman" w:eastAsia="Times New Roman" w:hAnsi="Times New Roman" w:cs="Times New Roman"/>
-          <w:sz w:val="24"/>
-          <w:szCs w:val="24"/>
-          <w:lang w:eastAsia="pt-BR"/>
-        </w:rPr>
-        <w:pict>
-          <v:rect id="_x0000_i1028" style="width:0;height:1.5pt" o:hralign="center" o:hrstd="t" o:hr="t" fillcolor="#a0a0a0" stroked="f"/>
-        </w:pict>
-      </w:r>
-    </w:p>
-    <w:p>
-      <w:pPr>
-        <w:spacing w:before="100" w:beforeAutospacing="1" w:after="100" w:afterAutospacing="1" w:line="240" w:lineRule="auto"/>
-        <w:rPr>
-          <w:rFonts w:ascii="Times New Roman" w:eastAsia="Times New Roman" w:hAnsi="Times New Roman" w:cs="Times New Roman"/>
-          <w:b/>
-          <w:bCs/>
-          <w:sz w:val="27"/>
-          <w:szCs w:val="27"/>
-          <w:lang w:eastAsia="pt-BR"/>
-        </w:rPr>
-      </w:pPr>
-      <w:r>
-        <w:rPr>
-          <w:rFonts w:ascii="Times New Roman" w:eastAsia="Times New Roman" w:hAnsi="Times New Roman" w:cs="Times New Roman"/>
-          <w:b/>
-          <w:bCs/>
-          <w:sz w:val="27"/>
-          <w:szCs w:val="27"/>
-          <w:lang w:eastAsia="pt-BR"/>
-        </w:rPr>
-        <w:t>Confirmação de Agenda</w:t>
-      </w:r>
-    </w:p>
-    <w:p>
-      <w:pPr>
-        <w:spacing w:before="100" w:beforeAutospacing="1" w:after="100" w:afterAutospacing="1" w:line="240" w:lineRule="auto"/>
-        <w:rPr>
-          <w:rFonts w:ascii="Times New Roman" w:eastAsia="Times New Roman" w:hAnsi="Times New Roman" w:cs="Times New Roman"/>
-          <w:sz w:val="24"/>
-          <w:szCs w:val="24"/>
-          <w:lang w:eastAsia="pt-BR"/>
-        </w:rPr>
-      </w:pPr>
-      <w:r>
-        <w:rPr>
-          <w:rFonts w:ascii="Times New Roman" w:eastAsia="Times New Roman" w:hAnsi="Times New Roman" w:cs="Times New Roman"/>
-          <w:sz w:val="24"/>
-          <w:szCs w:val="24"/>
-          <w:lang w:eastAsia="pt-BR"/>
-        </w:rPr>
-        <w:t>O processo de confirmação de agenda é bem simples na verdade, após a agenda ser realizada na tela de Notas para Agendamento, o status da nota muda para ‘AR’ onde significa que estamos aguardando a</w:t>
-      </w:r>
-      <w:r>
-        <w:rPr>
-          <w:rFonts w:ascii="Times New Roman" w:eastAsia="Times New Roman" w:hAnsi="Times New Roman" w:cs="Times New Roman"/>
-          <w:sz w:val="24"/>
-          <w:szCs w:val="24"/>
-          <w:lang w:eastAsia="pt-BR"/>
-        </w:rPr>
-        <w:t xml:space="preserve"> confirmação de agenda, após o operador receber o e-mail de confirmação, ele lança o ‘91’, onde podemos gerar um relatório para saber quais notas estão agendadas para o dia. Após esse lançamento nas tela de Notas para agendamento o status da nota muda para AG, para representar que a nota está agendada.</w:t>
-      </w:r>
+          <w:sz w:val="27"/>
+          <w:szCs w:val="27"/>
+          <w:lang w:eastAsia="pt-BR"/>
+        </w:rPr>
+        <w:t>Particularidades e Regras de Negócio</w:t>
+      </w:r>
+    </w:p>
+    <w:p>
+      <w:pPr>
+        <w:numPr>
+          <w:ilvl w:val="0"/>
+          <w:numId w:val="10"/>
+        </w:numPr>
+        <w:spacing w:before="100" w:beforeAutospacing="1" w:after="100" w:afterAutospacing="1" w:line="240" w:lineRule="auto"/>
+      </w:pPr>
+      <w:r>
+        <w:rPr>
+          <w:rStyle w:val="Forte"/>
+        </w:rPr>
+        <w:t>Alta Customização:</w:t>
+      </w:r>
+      <w:r>
+        <w:t xml:space="preserve"> O ponto mais crítico do processo é que ele é altamente customizado. </w:t>
+      </w:r>
+      <w:r>
+        <w:rPr>
+          <w:rStyle w:val="citation-98"/>
+        </w:rPr>
+        <w:t>Cada distribuidor tem sua própria forma de solicitar o agendamento</w:t>
+      </w:r>
+      <w:r>
+        <w:t>.</w:t>
+      </w:r>
+    </w:p>
+    <w:p>
+      <w:pPr>
+        <w:numPr>
+          <w:ilvl w:val="0"/>
+          <w:numId w:val="10"/>
+        </w:numPr>
+        <w:spacing w:before="100" w:beforeAutospacing="1" w:after="100" w:afterAutospacing="1" w:line="240" w:lineRule="auto"/>
+      </w:pPr>
+      <w:r>
+        <w:rPr>
+          <w:rStyle w:val="Forte"/>
+        </w:rPr>
+        <w:t>Horário de Corte Geral:</w:t>
+      </w:r>
+      <w:r>
+        <w:t xml:space="preserve"> Agendamentos devem ser finalizados, idealmente, até as 16:00 do dia anterior.</w:t>
+      </w:r>
+    </w:p>
+    <w:p>
+      <w:pPr>
+        <w:spacing w:after="0" w:line="240" w:lineRule="auto"/>
+        <w:rPr>
+          <w:rFonts w:ascii="Times New Roman" w:eastAsia="Times New Roman" w:hAnsi="Times New Roman" w:cs="Times New Roman"/>
+          <w:b/>
+          <w:bCs/>
+          <w:sz w:val="27"/>
+          <w:szCs w:val="27"/>
+          <w:lang w:eastAsia="pt-BR"/>
+        </w:rPr>
+      </w:pPr>
+      <w:r>
+        <w:rPr>
+          <w:rStyle w:val="Forte"/>
+        </w:rPr>
+        <w:t>Voucher:</w:t>
+      </w:r>
+      <w:r>
+        <w:t xml:space="preserve"> Alguns destinatários específicos só aceitam as entregas se for apresentado um "voucher" de notas que é emitido pelo cliente.</w:t>
+      </w:r>
+    </w:p>
+    <w:p>
+      <w:pPr>
+        <w:spacing w:after="0" w:line="240" w:lineRule="auto"/>
+        <w:rPr>
+          <w:rFonts w:ascii="Times New Roman" w:eastAsia="Times New Roman" w:hAnsi="Times New Roman" w:cs="Times New Roman"/>
+          <w:b/>
+          <w:bCs/>
+          <w:sz w:val="27"/>
+          <w:szCs w:val="27"/>
+          <w:lang w:eastAsia="pt-BR"/>
+        </w:rPr>
+      </w:pPr>
     </w:p>
     <w:p>
       <w:pPr>
@@ -643,6 +1362,7 @@
           <w:szCs w:val="24"/>
           <w:lang w:eastAsia="pt-BR"/>
         </w:rPr>
+        <w:lastRenderedPageBreak/>
         <w:t>A Sigla ‘NP’, são todas as notas pendent</w:t>
       </w:r>
       <w:r>
@@ -866,6 +1586,17 @@
     </w:p>
     <w:p>
       <w:pPr>
+        <w:spacing w:after="0" w:line="240" w:lineRule="auto"/>
+        <w:rPr>
+          <w:rFonts w:ascii="Times New Roman" w:eastAsia="Times New Roman" w:hAnsi="Times New Roman" w:cs="Times New Roman"/>
+          <w:sz w:val="24"/>
+          <w:szCs w:val="24"/>
+          <w:lang w:eastAsia="pt-BR"/>
+        </w:rPr>
+      </w:pPr>
+    </w:p>
+    <w:p>
+      <w:pPr>
         <w:spacing w:before="100" w:beforeAutospacing="1" w:after="100" w:afterAutospacing="1" w:line="240" w:lineRule="auto"/>
         <w:outlineLvl w:val="2"/>
         <w:rPr>
@@ -886,321 +1617,7 @@
           <w:szCs w:val="27"/>
           <w:lang w:eastAsia="pt-BR"/>
         </w:rPr>
-        <w:lastRenderedPageBreak/>
-        <w:t>Particularidades por Região ou Cliente</w:t>
-      </w:r>
-    </w:p>
-    <w:p>
-      <w:pPr>
-        <w:numPr>
-          <w:ilvl w:val="0"/>
-          <w:numId w:val="1"/>
-        </w:numPr>
-        <w:spacing w:before="100" w:beforeAutospacing="1" w:after="100" w:afterAutospacing="1" w:line="240" w:lineRule="auto"/>
-        <w:rPr>
-          <w:rFonts w:ascii="Times New Roman" w:eastAsia="Times New Roman" w:hAnsi="Times New Roman" w:cs="Times New Roman"/>
-          <w:sz w:val="24"/>
-          <w:szCs w:val="24"/>
-          <w:lang w:eastAsia="pt-BR"/>
-        </w:rPr>
-      </w:pPr>
-      <w:r>
-        <w:rPr>
-          <w:rFonts w:ascii="Times New Roman" w:eastAsia="Times New Roman" w:hAnsi="Times New Roman" w:cs="Times New Roman"/>
-          <w:b/>
-          <w:bCs/>
-          <w:sz w:val="24"/>
-          <w:szCs w:val="24"/>
-          <w:lang w:eastAsia="pt-BR"/>
-        </w:rPr>
-        <w:t>Horário de Corte</w:t>
-      </w:r>
-    </w:p>
-    <w:p>
-      <w:pPr>
-        <w:numPr>
-          <w:ilvl w:val="1"/>
-          <w:numId w:val="1"/>
-        </w:numPr>
-        <w:spacing w:before="100" w:beforeAutospacing="1" w:after="100" w:afterAutospacing="1" w:line="240" w:lineRule="auto"/>
-        <w:rPr>
-          <w:rFonts w:ascii="Times New Roman" w:eastAsia="Times New Roman" w:hAnsi="Times New Roman" w:cs="Times New Roman"/>
-          <w:sz w:val="24"/>
-          <w:szCs w:val="24"/>
-          <w:lang w:eastAsia="pt-BR"/>
-        </w:rPr>
-      </w:pPr>
-      <w:r>
-        <w:rPr>
-          <w:rFonts w:ascii="Times New Roman" w:eastAsia="Times New Roman" w:hAnsi="Times New Roman" w:cs="Times New Roman"/>
-          <w:sz w:val="24"/>
-          <w:szCs w:val="24"/>
-          <w:lang w:eastAsia="pt-BR"/>
-        </w:rPr>
-        <w:t xml:space="preserve">O Time de agendamento tem até as, 16 </w:t>
-      </w:r>
-      <w:proofErr w:type="spellStart"/>
-      <w:r>
-        <w:rPr>
-          <w:rFonts w:ascii="Times New Roman" w:eastAsia="Times New Roman" w:hAnsi="Times New Roman" w:cs="Times New Roman"/>
-          <w:sz w:val="24"/>
-          <w:szCs w:val="24"/>
-          <w:lang w:eastAsia="pt-BR"/>
-        </w:rPr>
-        <w:t>Hrs</w:t>
-      </w:r>
-      <w:proofErr w:type="spellEnd"/>
-      <w:r>
-        <w:rPr>
-          <w:rFonts w:ascii="Times New Roman" w:eastAsia="Times New Roman" w:hAnsi="Times New Roman" w:cs="Times New Roman"/>
-          <w:sz w:val="24"/>
-          <w:szCs w:val="24"/>
-          <w:lang w:eastAsia="pt-BR"/>
-        </w:rPr>
-        <w:t xml:space="preserve"> um dia antes da agenda.</w:t>
-      </w:r>
-      <w:r>
-        <w:rPr>
-          <w:rFonts w:ascii="Times New Roman" w:eastAsia="Times New Roman" w:hAnsi="Times New Roman" w:cs="Times New Roman"/>
-          <w:sz w:val="24"/>
-          <w:szCs w:val="24"/>
-          <w:lang w:eastAsia="pt-BR"/>
-        </w:rPr>
-        <w:t xml:space="preserve"> Para realizar o agendamento.</w:t>
-      </w:r>
-    </w:p>
-    <w:p>
-      <w:pPr>
-        <w:numPr>
-          <w:ilvl w:val="1"/>
-          <w:numId w:val="1"/>
-        </w:numPr>
-        <w:spacing w:before="100" w:beforeAutospacing="1" w:after="100" w:afterAutospacing="1" w:line="240" w:lineRule="auto"/>
-        <w:rPr>
-          <w:rFonts w:ascii="Times New Roman" w:eastAsia="Times New Roman" w:hAnsi="Times New Roman" w:cs="Times New Roman"/>
-          <w:sz w:val="24"/>
-          <w:szCs w:val="24"/>
-          <w:lang w:eastAsia="pt-BR"/>
-        </w:rPr>
-      </w:pPr>
-      <w:r>
-        <w:rPr>
-          <w:rFonts w:ascii="Times New Roman" w:eastAsia="Times New Roman" w:hAnsi="Times New Roman" w:cs="Times New Roman"/>
-          <w:sz w:val="24"/>
-          <w:szCs w:val="24"/>
-          <w:lang w:eastAsia="pt-BR"/>
-        </w:rPr>
-        <w:t>As Bases</w:t>
-      </w:r>
-      <w:r>
-        <w:rPr>
-          <w:rFonts w:ascii="Times New Roman" w:eastAsia="Times New Roman" w:hAnsi="Times New Roman" w:cs="Times New Roman"/>
-          <w:sz w:val="24"/>
-          <w:szCs w:val="24"/>
-          <w:lang w:eastAsia="pt-BR"/>
-        </w:rPr>
-        <w:t xml:space="preserve"> geram os relatórios, as </w:t>
-      </w:r>
-      <w:r>
-        <w:rPr>
-          <w:rFonts w:ascii="Times New Roman" w:eastAsia="Times New Roman" w:hAnsi="Times New Roman" w:cs="Times New Roman"/>
-          <w:sz w:val="24"/>
-          <w:szCs w:val="24"/>
-          <w:lang w:eastAsia="pt-BR"/>
-        </w:rPr>
-        <w:t>16:15,</w:t>
-      </w:r>
-      <w:r>
-        <w:rPr>
-          <w:rFonts w:ascii="Times New Roman" w:eastAsia="Times New Roman" w:hAnsi="Times New Roman" w:cs="Times New Roman"/>
-          <w:sz w:val="24"/>
-          <w:szCs w:val="24"/>
-          <w:lang w:eastAsia="pt-BR"/>
-        </w:rPr>
-        <w:t xml:space="preserve"> 15 minutos após o horário de corte, pois pode haver confirmações ocorrendo ainda.</w:t>
-      </w:r>
-    </w:p>
-    <w:p>
-      <w:pPr>
-        <w:numPr>
-          <w:ilvl w:val="0"/>
-          <w:numId w:val="1"/>
-        </w:numPr>
-        <w:spacing w:before="100" w:beforeAutospacing="1" w:after="100" w:afterAutospacing="1" w:line="240" w:lineRule="auto"/>
-        <w:rPr>
-          <w:rFonts w:ascii="Times New Roman" w:eastAsia="Times New Roman" w:hAnsi="Times New Roman" w:cs="Times New Roman"/>
-          <w:b/>
-          <w:sz w:val="24"/>
-          <w:szCs w:val="24"/>
-          <w:lang w:eastAsia="pt-BR"/>
-        </w:rPr>
-      </w:pPr>
-      <w:r>
-        <w:rPr>
-          <w:rFonts w:ascii="Times New Roman" w:eastAsia="Times New Roman" w:hAnsi="Times New Roman" w:cs="Times New Roman"/>
-          <w:b/>
-          <w:sz w:val="24"/>
-          <w:szCs w:val="24"/>
-          <w:lang w:eastAsia="pt-BR"/>
-        </w:rPr>
-        <w:t>Regiões</w:t>
-      </w:r>
-    </w:p>
-    <w:p>
-      <w:pPr>
-        <w:numPr>
-          <w:ilvl w:val="1"/>
-          <w:numId w:val="1"/>
-        </w:numPr>
-        <w:spacing w:before="100" w:beforeAutospacing="1" w:after="100" w:afterAutospacing="1" w:line="240" w:lineRule="auto"/>
-        <w:rPr>
-          <w:rFonts w:ascii="Times New Roman" w:eastAsia="Times New Roman" w:hAnsi="Times New Roman" w:cs="Times New Roman"/>
-          <w:b/>
-          <w:sz w:val="24"/>
-          <w:szCs w:val="24"/>
-          <w:lang w:eastAsia="pt-BR"/>
-        </w:rPr>
-      </w:pPr>
-      <w:r>
-        <w:rPr>
-          <w:rFonts w:ascii="Times New Roman" w:eastAsia="Times New Roman" w:hAnsi="Times New Roman" w:cs="Times New Roman"/>
-          <w:b/>
-          <w:sz w:val="24"/>
-          <w:szCs w:val="24"/>
-          <w:lang w:eastAsia="pt-BR"/>
-        </w:rPr>
-        <w:t>...</w:t>
-      </w:r>
-    </w:p>
-    <w:p>
-      <w:pPr>
-        <w:numPr>
-          <w:ilvl w:val="0"/>
-          <w:numId w:val="1"/>
-        </w:numPr>
-        <w:spacing w:before="100" w:beforeAutospacing="1" w:after="100" w:afterAutospacing="1" w:line="240" w:lineRule="auto"/>
-        <w:rPr>
-          <w:rFonts w:ascii="Times New Roman" w:eastAsia="Times New Roman" w:hAnsi="Times New Roman" w:cs="Times New Roman"/>
-          <w:b/>
-          <w:sz w:val="24"/>
-          <w:szCs w:val="24"/>
-          <w:lang w:eastAsia="pt-BR"/>
-        </w:rPr>
-      </w:pPr>
-      <w:r>
-        <w:rPr>
-          <w:rFonts w:ascii="Times New Roman" w:eastAsia="Times New Roman" w:hAnsi="Times New Roman" w:cs="Times New Roman"/>
-          <w:b/>
-          <w:sz w:val="24"/>
-          <w:szCs w:val="24"/>
-          <w:lang w:eastAsia="pt-BR"/>
-        </w:rPr>
-        <w:t>Destinatários</w:t>
-      </w:r>
-    </w:p>
-    <w:p>
-      <w:pPr>
-        <w:numPr>
-          <w:ilvl w:val="1"/>
-          <w:numId w:val="1"/>
-        </w:numPr>
-        <w:spacing w:before="100" w:beforeAutospacing="1" w:after="100" w:afterAutospacing="1" w:line="240" w:lineRule="auto"/>
-        <w:rPr>
-          <w:rFonts w:ascii="Times New Roman" w:eastAsia="Times New Roman" w:hAnsi="Times New Roman" w:cs="Times New Roman"/>
-          <w:b/>
-          <w:sz w:val="24"/>
-          <w:szCs w:val="24"/>
-          <w:lang w:eastAsia="pt-BR"/>
-        </w:rPr>
-      </w:pPr>
-      <w:r>
-        <w:rPr>
-          <w:rFonts w:ascii="Times New Roman" w:eastAsia="Times New Roman" w:hAnsi="Times New Roman" w:cs="Times New Roman"/>
-          <w:sz w:val="24"/>
-          <w:szCs w:val="24"/>
-          <w:lang w:eastAsia="pt-BR"/>
-        </w:rPr>
-        <w:t>Os Destinatários costumam também ter suas particularidades, um exemplo é a ‘</w:t>
-      </w:r>
-      <w:r>
-        <w:rPr>
-          <w:rFonts w:ascii="Times New Roman" w:eastAsia="Times New Roman" w:hAnsi="Times New Roman" w:cs="Times New Roman"/>
-          <w:b/>
-          <w:sz w:val="24"/>
-          <w:szCs w:val="24"/>
-          <w:lang w:eastAsia="pt-BR"/>
-        </w:rPr>
-        <w:t>RAIA</w:t>
-      </w:r>
-      <w:r>
-        <w:rPr>
-          <w:rFonts w:ascii="Times New Roman" w:eastAsia="Times New Roman" w:hAnsi="Times New Roman" w:cs="Times New Roman"/>
-          <w:sz w:val="24"/>
-          <w:szCs w:val="24"/>
-          <w:lang w:eastAsia="pt-BR"/>
-        </w:rPr>
-        <w:t>’</w:t>
-      </w:r>
-      <w:r>
-        <w:rPr>
-          <w:rFonts w:ascii="Times New Roman" w:eastAsia="Times New Roman" w:hAnsi="Times New Roman" w:cs="Times New Roman"/>
-          <w:sz w:val="24"/>
-          <w:szCs w:val="24"/>
-          <w:lang w:eastAsia="pt-BR"/>
-        </w:rPr>
-        <w:t>, que temos que realizar a agenda até as 09hrs.</w:t>
-      </w:r>
-    </w:p>
-    <w:p>
-      <w:pPr>
-        <w:numPr>
-          <w:ilvl w:val="0"/>
-          <w:numId w:val="1"/>
-        </w:numPr>
-        <w:spacing w:before="100" w:beforeAutospacing="1" w:after="100" w:afterAutospacing="1" w:line="240" w:lineRule="auto"/>
-        <w:rPr>
-          <w:rFonts w:ascii="Times New Roman" w:eastAsia="Times New Roman" w:hAnsi="Times New Roman" w:cs="Times New Roman"/>
-          <w:b/>
-          <w:sz w:val="24"/>
-          <w:szCs w:val="24"/>
-          <w:lang w:eastAsia="pt-BR"/>
-        </w:rPr>
-      </w:pPr>
-      <w:r>
-        <w:rPr>
-          <w:rFonts w:ascii="Times New Roman" w:eastAsia="Times New Roman" w:hAnsi="Times New Roman" w:cs="Times New Roman"/>
-          <w:b/>
-          <w:sz w:val="24"/>
-          <w:szCs w:val="24"/>
-          <w:lang w:eastAsia="pt-BR"/>
-        </w:rPr>
-        <w:t>Voucher</w:t>
-      </w:r>
-    </w:p>
-    <w:p>
-      <w:pPr>
-        <w:numPr>
-          <w:ilvl w:val="1"/>
-          <w:numId w:val="1"/>
-        </w:numPr>
-        <w:spacing w:before="100" w:beforeAutospacing="1" w:after="100" w:afterAutospacing="1" w:line="240" w:lineRule="auto"/>
-        <w:rPr>
-          <w:rFonts w:ascii="Times New Roman" w:eastAsia="Times New Roman" w:hAnsi="Times New Roman" w:cs="Times New Roman"/>
-          <w:b/>
-          <w:sz w:val="24"/>
-          <w:szCs w:val="24"/>
-          <w:lang w:eastAsia="pt-BR"/>
-        </w:rPr>
-      </w:pPr>
-      <w:r>
-        <w:rPr>
-          <w:rFonts w:ascii="Times New Roman" w:eastAsia="Times New Roman" w:hAnsi="Times New Roman" w:cs="Times New Roman"/>
-          <w:b/>
-          <w:sz w:val="24"/>
-          <w:szCs w:val="24"/>
-          <w:lang w:eastAsia="pt-BR"/>
-        </w:rPr>
-        <w:t>Nesse processo, o destinatário aceita receber apenas com um voucher de notas que o próprio cliente emite.</w:t>
+        <w:t>Tela Cadastro de Distribuidores</w:t>
       </w:r>
     </w:p>
     <w:p>
@@ -1213,53 +1630,6 @@
           <w:lang w:eastAsia="pt-BR"/>
         </w:rPr>
       </w:pPr>
-      <w:r>
-        <w:rPr>
-          <w:rFonts w:ascii="Times New Roman" w:eastAsia="Times New Roman" w:hAnsi="Times New Roman" w:cs="Times New Roman"/>
-          <w:sz w:val="24"/>
-          <w:szCs w:val="24"/>
-          <w:lang w:eastAsia="pt-BR"/>
-        </w:rPr>
-        <w:pict>
-          <v:rect id="_x0000_i1027" style="width:0;height:1.5pt" o:hralign="center" o:hrstd="t" o:hr="t" fillcolor="#a0a0a0" stroked="f"/>
-        </w:pict>
-      </w:r>
-    </w:p>
-    <w:p>
-      <w:pPr>
-        <w:spacing w:before="100" w:beforeAutospacing="1" w:after="100" w:afterAutospacing="1" w:line="240" w:lineRule="auto"/>
-        <w:outlineLvl w:val="2"/>
-        <w:rPr>
-          <w:rFonts w:ascii="Times New Roman" w:eastAsia="Times New Roman" w:hAnsi="Times New Roman" w:cs="Times New Roman"/>
-          <w:b/>
-          <w:bCs/>
-          <w:sz w:val="27"/>
-          <w:szCs w:val="27"/>
-          <w:lang w:eastAsia="pt-BR"/>
-        </w:rPr>
-      </w:pPr>
-      <w:r>
-        <w:rPr>
-          <w:rFonts w:ascii="Times New Roman" w:eastAsia="Times New Roman" w:hAnsi="Times New Roman" w:cs="Times New Roman"/>
-          <w:b/>
-          <w:bCs/>
-          <w:sz w:val="27"/>
-          <w:szCs w:val="27"/>
-          <w:lang w:eastAsia="pt-BR"/>
-        </w:rPr>
-        <w:t xml:space="preserve">Tela </w:t>
-      </w:r>
-      <w:r>
-        <w:rPr>
-          <w:rFonts w:ascii="Times New Roman" w:eastAsia="Times New Roman" w:hAnsi="Times New Roman" w:cs="Times New Roman"/>
-          <w:b/>
-          <w:bCs/>
-          <w:sz w:val="27"/>
-          <w:szCs w:val="27"/>
-          <w:lang w:eastAsia="pt-BR"/>
-        </w:rPr>
-        <w:t>Cadastro de Distribuidores</w:t>
-      </w:r>
     </w:p>
     <w:p>
       <w:pPr>
@@ -1271,20 +1641,10 @@
           <w:lang w:eastAsia="pt-BR"/>
         </w:rPr>
       </w:pPr>
-    </w:p>
-    <w:p>
-      <w:pPr>
-        <w:spacing w:after="0" w:line="240" w:lineRule="auto"/>
-        <w:rPr>
-          <w:rFonts w:ascii="Times New Roman" w:eastAsia="Times New Roman" w:hAnsi="Times New Roman" w:cs="Times New Roman"/>
-          <w:sz w:val="24"/>
-          <w:szCs w:val="24"/>
-          <w:lang w:eastAsia="pt-BR"/>
-        </w:rPr>
-      </w:pPr>
-      <w:r>
-        <w:rPr>
-          <w:rFonts w:ascii="Times New Roman" w:eastAsia="Times New Roman" w:hAnsi="Times New Roman" w:cs="Times New Roman"/>
+      <w:r>
+        <w:rPr>
+          <w:rFonts w:ascii="Times New Roman" w:eastAsia="Times New Roman" w:hAnsi="Times New Roman" w:cs="Times New Roman"/>
+          <w:noProof/>
           <w:sz w:val="24"/>
           <w:szCs w:val="24"/>
           <w:lang w:eastAsia="pt-BR"/>
@@ -1413,9 +1773,51 @@
           <w:lang w:eastAsia="pt-BR"/>
         </w:rPr>
         <w:pict>
-          <v:rect id="_x0000_i1029" style="width:0;height:1.5pt" o:hralign="center" o:hrstd="t" o:hr="t" fillcolor="#a0a0a0" stroked="f"/>
+          <v:rect id="_x0000_i1027" style="width:0;height:1.5pt" o:hralign="center" o:hrstd="t" o:hr="t" fillcolor="#a0a0a0" stroked="f"/>
         </w:pict>
       </w:r>
+    </w:p>
+    <w:p>
+      <w:pPr>
+        <w:spacing w:before="100" w:beforeAutospacing="1" w:after="100" w:afterAutospacing="1" w:line="240" w:lineRule="auto"/>
+        <w:outlineLvl w:val="2"/>
+        <w:rPr>
+          <w:rFonts w:ascii="Times New Roman" w:eastAsia="Times New Roman" w:hAnsi="Times New Roman" w:cs="Times New Roman"/>
+          <w:b/>
+          <w:bCs/>
+          <w:sz w:val="27"/>
+          <w:szCs w:val="27"/>
+          <w:lang w:eastAsia="pt-BR"/>
+        </w:rPr>
+      </w:pPr>
+    </w:p>
+    <w:p>
+      <w:pPr>
+        <w:spacing w:before="100" w:beforeAutospacing="1" w:after="100" w:afterAutospacing="1" w:line="240" w:lineRule="auto"/>
+        <w:outlineLvl w:val="2"/>
+        <w:rPr>
+          <w:rFonts w:ascii="Times New Roman" w:eastAsia="Times New Roman" w:hAnsi="Times New Roman" w:cs="Times New Roman"/>
+          <w:b/>
+          <w:bCs/>
+          <w:sz w:val="27"/>
+          <w:szCs w:val="27"/>
+          <w:lang w:eastAsia="pt-BR"/>
+        </w:rPr>
+      </w:pPr>
+    </w:p>
+    <w:p>
+      <w:pPr>
+        <w:spacing w:before="100" w:beforeAutospacing="1" w:after="100" w:afterAutospacing="1" w:line="240" w:lineRule="auto"/>
+        <w:outlineLvl w:val="2"/>
+        <w:rPr>
+          <w:rFonts w:ascii="Times New Roman" w:eastAsia="Times New Roman" w:hAnsi="Times New Roman" w:cs="Times New Roman"/>
+          <w:b/>
+          <w:bCs/>
+          <w:sz w:val="27"/>
+          <w:szCs w:val="27"/>
+          <w:lang w:eastAsia="pt-BR"/>
+        </w:rPr>
+      </w:pPr>
     </w:p>
     <w:p>
       <w:pPr>
@@ -1503,6 +1905,7 @@
           <w:rFonts w:ascii="Times New Roman" w:eastAsia="Times New Roman" w:hAnsi="Times New Roman" w:cs="Times New Roman"/>
           <w:b/>
           <w:bCs/>
+          <w:noProof/>
           <w:sz w:val="27"/>
           <w:szCs w:val="27"/>
           <w:lang w:eastAsia="pt-BR"/>
@@ -1597,7 +2000,7 @@
           <w:lang w:eastAsia="pt-BR"/>
         </w:rPr>
         <w:pict>
-          <v:rect id="_x0000_i1030" style="width:0;height:1.5pt" o:hralign="center" o:hrstd="t" o:hr="t" fillcolor="#a0a0a0" stroked="f"/>
+          <v:rect id="_x0000_i1028" style="width:0;height:1.5pt" o:hralign="center" o:hrstd="t" o:hr="t" fillcolor="#a0a0a0" stroked="f"/>
         </w:pict>
       </w:r>
     </w:p>
@@ -1657,6 +2060,7 @@
           <w:rFonts w:ascii="Times New Roman" w:eastAsia="Times New Roman" w:hAnsi="Times New Roman" w:cs="Times New Roman"/>
           <w:b/>
           <w:bCs/>
+          <w:noProof/>
           <w:sz w:val="27"/>
           <w:szCs w:val="27"/>
           <w:lang w:eastAsia="pt-BR"/>
@@ -1668,7 +2072,7 @@
               <wp:align>center</wp:align>
             </wp:positionH>
             <wp:positionV relativeFrom="margin">
-              <wp:posOffset>5086350</wp:posOffset>
+              <wp:posOffset>5143500</wp:posOffset>
             </wp:positionV>
             <wp:extent cx="2828925" cy="2028825"/>
             <wp:effectExtent l="0" t="0" r="9525" b="9525"/>
@@ -1795,32 +2199,28 @@
           <w:lang w:eastAsia="pt-BR"/>
         </w:rPr>
       </w:pPr>
-      <w:r>
-        <w:rPr>
-          <w:rFonts w:ascii="Times New Roman" w:eastAsia="Times New Roman" w:hAnsi="Times New Roman" w:cs="Times New Roman"/>
-          <w:sz w:val="24"/>
-          <w:szCs w:val="24"/>
-          <w:lang w:eastAsia="pt-BR"/>
-        </w:rPr>
-        <w:t>E</w:t>
-      </w:r>
-      <w:r>
-        <w:rPr>
-          <w:rFonts w:ascii="Times New Roman" w:eastAsia="Times New Roman" w:hAnsi="Times New Roman" w:cs="Times New Roman"/>
-          <w:sz w:val="24"/>
-          <w:szCs w:val="24"/>
-          <w:lang w:eastAsia="pt-BR"/>
-        </w:rPr>
-        <w:t>ssa</w:t>
-      </w:r>
-      <w:r>
-        <w:rPr>
-          <w:rFonts w:ascii="Times New Roman" w:eastAsia="Times New Roman" w:hAnsi="Times New Roman" w:cs="Times New Roman"/>
-          <w:sz w:val="24"/>
-          <w:szCs w:val="24"/>
-          <w:lang w:eastAsia="pt-BR"/>
-        </w:rPr>
-        <w:t xml:space="preserve"> tela tem um conceito bem simples, como se sabe após a agenda é enviado um e-mail para o Destinatário, por si só ele já tem um padrão, mas por aqui conseguimos, </w:t>
+    </w:p>
+    <w:p>
+      <w:pPr>
+        <w:spacing w:before="100" w:beforeAutospacing="1" w:after="100" w:afterAutospacing="1" w:line="240" w:lineRule="auto"/>
+        <w:outlineLvl w:val="2"/>
+        <w:rPr>
+          <w:rFonts w:ascii="Times New Roman" w:eastAsia="Times New Roman" w:hAnsi="Times New Roman" w:cs="Times New Roman"/>
+          <w:b/>
+          <w:bCs/>
+          <w:sz w:val="27"/>
+          <w:szCs w:val="27"/>
+          <w:lang w:eastAsia="pt-BR"/>
+        </w:rPr>
+      </w:pPr>
+      <w:r>
+        <w:rPr>
+          <w:rFonts w:ascii="Times New Roman" w:eastAsia="Times New Roman" w:hAnsi="Times New Roman" w:cs="Times New Roman"/>
+          <w:sz w:val="24"/>
+          <w:szCs w:val="24"/>
+          <w:lang w:eastAsia="pt-BR"/>
+        </w:rPr>
+        <w:t xml:space="preserve">Essa tela tem um conceito bem simples, como se sabe após a agenda é enviado um e-mail para o Destinatário, por si só ele já tem um padrão, mas por aqui conseguimos, </w:t>
       </w:r>
       <w:proofErr w:type="spellStart"/>
       <w:r>
@@ -1867,20 +2267,17 @@
           <w:lang w:eastAsia="pt-BR"/>
         </w:rPr>
       </w:pPr>
-    </w:p>
-    <w:p>
-      <w:pPr>
-        <w:spacing w:before="100" w:beforeAutospacing="1" w:after="100" w:afterAutospacing="1" w:line="240" w:lineRule="auto"/>
-        <w:outlineLvl w:val="2"/>
-        <w:rPr>
-          <w:rFonts w:ascii="Times New Roman" w:eastAsia="Times New Roman" w:hAnsi="Times New Roman" w:cs="Times New Roman"/>
-          <w:b/>
-          <w:bCs/>
-          <w:sz w:val="27"/>
-          <w:szCs w:val="27"/>
-          <w:lang w:eastAsia="pt-BR"/>
-        </w:rPr>
-      </w:pPr>
+      <w:r>
+        <w:rPr>
+          <w:rFonts w:ascii="Times New Roman" w:eastAsia="Times New Roman" w:hAnsi="Times New Roman" w:cs="Times New Roman"/>
+          <w:sz w:val="24"/>
+          <w:szCs w:val="24"/>
+          <w:lang w:eastAsia="pt-BR"/>
+        </w:rPr>
+        <w:pict>
+          <v:rect id="_x0000_i1030" style="width:0;height:1.5pt" o:hralign="center" o:hrstd="t" o:hr="t" fillcolor="#a0a0a0" stroked="f"/>
+        </w:pict>
+      </w:r>
     </w:p>
     <w:p>
       <w:pPr>
@@ -1932,6 +2329,7 @@
       <w:r>
         <w:rPr>
           <w:rFonts w:ascii="Times New Roman" w:eastAsia="Times New Roman" w:hAnsi="Times New Roman" w:cs="Times New Roman"/>
+          <w:noProof/>
           <w:sz w:val="24"/>
           <w:szCs w:val="24"/>
           <w:lang w:eastAsia="pt-BR"/>
@@ -2021,18 +2419,7 @@
           <w:szCs w:val="24"/>
           <w:lang w:eastAsia="pt-BR"/>
         </w:rPr>
-        <w:t>No botão do canto esquerdo inferior, ‘Contato E-mail’ é onde toda o processo de agendamento ocorre ao selecionar uma nota pendente de agen</w:t>
-      </w:r>
-      <w:bookmarkStart w:id="0" w:name="_GoBack"/>
-      <w:bookmarkEnd w:id="0"/>
-      <w:r>
-        <w:rPr>
-          <w:rFonts w:ascii="Times New Roman" w:eastAsia="Times New Roman" w:hAnsi="Times New Roman" w:cs="Times New Roman"/>
-          <w:sz w:val="24"/>
-          <w:szCs w:val="24"/>
-          <w:lang w:eastAsia="pt-BR"/>
-        </w:rPr>
-        <w:t xml:space="preserve">damento </w:t>
+        <w:t xml:space="preserve">No botão do canto esquerdo inferior, ‘Contato E-mail’ é onde toda o processo de agendamento ocorre ao selecionar uma nota pendente de agendamento </w:t>
       </w:r>
       <w:r>
         <w:rPr>
@@ -2082,7 +2469,7 @@
           <w:lang w:eastAsia="pt-BR"/>
         </w:rPr>
         <w:pict>
-          <v:rect id="_x0000_i1031" style="width:0;height:1.5pt" o:hralign="center" o:hrstd="t" o:hr="t" fillcolor="#a0a0a0" stroked="f"/>
+          <v:rect id="_x0000_i1029" style="width:0;height:1.5pt" o:hralign="center" o:hrstd="t" o:hr="t" fillcolor="#a0a0a0" stroked="f"/>
         </w:pict>
       </w:r>
     </w:p>
@@ -2117,18 +2504,7 @@
           <w:lang w:eastAsia="pt-BR"/>
         </w:rPr>
         <w:lastRenderedPageBreak/>
-        <w:t xml:space="preserve">Tela de </w:t>
-      </w:r>
-      <w:r>
-        <w:rPr>
-          <w:rFonts w:ascii="Times New Roman" w:eastAsia="Times New Roman" w:hAnsi="Times New Roman" w:cs="Times New Roman"/>
-          <w:b/>
-          <w:bCs/>
-          <w:sz w:val="27"/>
-          <w:szCs w:val="27"/>
-          <w:lang w:eastAsia="pt-BR"/>
-        </w:rPr>
-        <w:t>Agendamento</w:t>
+        <w:t>Tela de Agendamento</w:t>
       </w:r>
       <w:r>
         <w:rPr>
@@ -2151,6 +2527,7 @@
       <w:r>
         <w:rPr>
           <w:rFonts w:ascii="Times New Roman" w:eastAsia="Times New Roman" w:hAnsi="Times New Roman" w:cs="Times New Roman"/>
+          <w:noProof/>
           <w:sz w:val="24"/>
           <w:szCs w:val="24"/>
           <w:lang w:eastAsia="pt-BR"/>
@@ -2347,6 +2724,417 @@
 <file path=word/numbering.xml><?xml version="1.0" encoding="utf-8"?>
 <w:numbering xmlns:wpc="http://schemas.microsoft.com/office/word/2010/wordprocessingCanvas" xmlns:mc="http://schemas.openxmlformats.org/markup-compatibility/2006" xmlns:o="urn:schemas-microsoft-com:office:office" xmlns:r="http://schemas.openxmlformats.org/officeDocument/2006/relationships" xmlns:m="http://schemas.openxmlformats.org/officeDocument/2006/math" xmlns:v="urn:schemas-microsoft-com:vml" xmlns:wp14="http://schemas.microsoft.com/office/word/2010/wordprocessingDrawing" xmlns:wp="http://schemas.openxmlformats.org/drawingml/2006/wordprocessingDrawing" xmlns:w10="urn:schemas-microsoft-com:office:word" xmlns:w="http://schemas.openxmlformats.org/wordprocessingml/2006/main" xmlns:w14="http://schemas.microsoft.com/office/word/2010/wordml" xmlns:w15="http://schemas.microsoft.com/office/word/2012/wordml" xmlns:wpg="http://schemas.microsoft.com/office/word/2010/wordprocessingGroup" xmlns:wpi="http://schemas.microsoft.com/office/word/2010/wordprocessingInk" xmlns:wne="http://schemas.microsoft.com/office/word/2006/wordml" xmlns:wps="http://schemas.microsoft.com/office/word/2010/wordprocessingShape" mc:Ignorable="w14 w15 wp14">
   <w:abstractNum w:abstractNumId="0" w15:restartNumberingAfterBreak="0">
+    <w:nsid w:val="021C0F60"/>
+    <w:multiLevelType w:val="multilevel"/>
+    <w:tmpl w:val="23306A8C"/>
+    <w:lvl w:ilvl="0">
+      <w:start w:val="1"/>
+      <w:numFmt w:val="decimal"/>
+      <w:lvlText w:val="%1."/>
+      <w:lvlJc w:val="left"/>
+      <w:pPr>
+        <w:tabs>
+          <w:tab w:val="num" w:pos="720"/>
+        </w:tabs>
+        <w:ind w:left="720" w:hanging="360"/>
+      </w:pPr>
+    </w:lvl>
+    <w:lvl w:ilvl="1" w:tentative="1">
+      <w:start w:val="1"/>
+      <w:numFmt w:val="decimal"/>
+      <w:lvlText w:val="%2."/>
+      <w:lvlJc w:val="left"/>
+      <w:pPr>
+        <w:tabs>
+          <w:tab w:val="num" w:pos="1440"/>
+        </w:tabs>
+        <w:ind w:left="1440" w:hanging="360"/>
+      </w:pPr>
+    </w:lvl>
+    <w:lvl w:ilvl="2" w:tentative="1">
+      <w:start w:val="1"/>
+      <w:numFmt w:val="decimal"/>
+      <w:lvlText w:val="%3."/>
+      <w:lvlJc w:val="left"/>
+      <w:pPr>
+        <w:tabs>
+          <w:tab w:val="num" w:pos="2160"/>
+        </w:tabs>
+        <w:ind w:left="2160" w:hanging="360"/>
+      </w:pPr>
+    </w:lvl>
+    <w:lvl w:ilvl="3" w:tentative="1">
+      <w:start w:val="1"/>
+      <w:numFmt w:val="decimal"/>
+      <w:lvlText w:val="%4."/>
+      <w:lvlJc w:val="left"/>
+      <w:pPr>
+        <w:tabs>
+          <w:tab w:val="num" w:pos="2880"/>
+        </w:tabs>
+        <w:ind w:left="2880" w:hanging="360"/>
+      </w:pPr>
+    </w:lvl>
+    <w:lvl w:ilvl="4" w:tentative="1">
+      <w:start w:val="1"/>
+      <w:numFmt w:val="decimal"/>
+      <w:lvlText w:val="%5."/>
+      <w:lvlJc w:val="left"/>
+      <w:pPr>
+        <w:tabs>
+          <w:tab w:val="num" w:pos="3600"/>
+        </w:tabs>
+        <w:ind w:left="3600" w:hanging="360"/>
+      </w:pPr>
+    </w:lvl>
+    <w:lvl w:ilvl="5" w:tentative="1">
+      <w:start w:val="1"/>
+      <w:numFmt w:val="decimal"/>
+      <w:lvlText w:val="%6."/>
+      <w:lvlJc w:val="left"/>
+      <w:pPr>
+        <w:tabs>
+          <w:tab w:val="num" w:pos="4320"/>
+        </w:tabs>
+        <w:ind w:left="4320" w:hanging="360"/>
+      </w:pPr>
+    </w:lvl>
+    <w:lvl w:ilvl="6" w:tentative="1">
+      <w:start w:val="1"/>
+      <w:numFmt w:val="decimal"/>
+      <w:lvlText w:val="%7."/>
+      <w:lvlJc w:val="left"/>
+      <w:pPr>
+        <w:tabs>
+          <w:tab w:val="num" w:pos="5040"/>
+        </w:tabs>
+        <w:ind w:left="5040" w:hanging="360"/>
+      </w:pPr>
+    </w:lvl>
+    <w:lvl w:ilvl="7" w:tentative="1">
+      <w:start w:val="1"/>
+      <w:numFmt w:val="decimal"/>
+      <w:lvlText w:val="%8."/>
+      <w:lvlJc w:val="left"/>
+      <w:pPr>
+        <w:tabs>
+          <w:tab w:val="num" w:pos="5760"/>
+        </w:tabs>
+        <w:ind w:left="5760" w:hanging="360"/>
+      </w:pPr>
+    </w:lvl>
+    <w:lvl w:ilvl="8" w:tentative="1">
+      <w:start w:val="1"/>
+      <w:numFmt w:val="decimal"/>
+      <w:lvlText w:val="%9."/>
+      <w:lvlJc w:val="left"/>
+      <w:pPr>
+        <w:tabs>
+          <w:tab w:val="num" w:pos="6480"/>
+        </w:tabs>
+        <w:ind w:left="6480" w:hanging="360"/>
+      </w:pPr>
+    </w:lvl>
+  </w:abstractNum>
+  <w:abstractNum w:abstractNumId="1" w15:restartNumberingAfterBreak="0">
+    <w:nsid w:val="04671F02"/>
+    <w:multiLevelType w:val="multilevel"/>
+    <w:tmpl w:val="75300DC4"/>
+    <w:lvl w:ilvl="0">
+      <w:start w:val="1"/>
+      <w:numFmt w:val="bullet"/>
+      <w:lvlText w:val=""/>
+      <w:lvlJc w:val="left"/>
+      <w:pPr>
+        <w:tabs>
+          <w:tab w:val="num" w:pos="720"/>
+        </w:tabs>
+        <w:ind w:left="720" w:hanging="360"/>
+      </w:pPr>
+      <w:rPr>
+        <w:rFonts w:ascii="Symbol" w:hAnsi="Symbol" w:hint="default"/>
+        <w:sz w:val="20"/>
+      </w:rPr>
+    </w:lvl>
+    <w:lvl w:ilvl="1" w:tentative="1">
+      <w:start w:val="1"/>
+      <w:numFmt w:val="bullet"/>
+      <w:lvlText w:val="o"/>
+      <w:lvlJc w:val="left"/>
+      <w:pPr>
+        <w:tabs>
+          <w:tab w:val="num" w:pos="1440"/>
+        </w:tabs>
+        <w:ind w:left="1440" w:hanging="360"/>
+      </w:pPr>
+      <w:rPr>
+        <w:rFonts w:ascii="Courier New" w:hAnsi="Courier New" w:hint="default"/>
+        <w:sz w:val="20"/>
+      </w:rPr>
+    </w:lvl>
+    <w:lvl w:ilvl="2" w:tentative="1">
+      <w:start w:val="1"/>
+      <w:numFmt w:val="bullet"/>
+      <w:lvlText w:val=""/>
+      <w:lvlJc w:val="left"/>
+      <w:pPr>
+        <w:tabs>
+          <w:tab w:val="num" w:pos="2160"/>
+        </w:tabs>
+        <w:ind w:left="2160" w:hanging="360"/>
+      </w:pPr>
+      <w:rPr>
+        <w:rFonts w:ascii="Wingdings" w:hAnsi="Wingdings" w:hint="default"/>
+        <w:sz w:val="20"/>
+      </w:rPr>
+    </w:lvl>
+    <w:lvl w:ilvl="3" w:tentative="1">
+      <w:start w:val="1"/>
+      <w:numFmt w:val="bullet"/>
+      <w:lvlText w:val=""/>
+      <w:lvlJc w:val="left"/>
+      <w:pPr>
+        <w:tabs>
+          <w:tab w:val="num" w:pos="2880"/>
+        </w:tabs>
+        <w:ind w:left="2880" w:hanging="360"/>
+      </w:pPr>
+      <w:rPr>
+        <w:rFonts w:ascii="Wingdings" w:hAnsi="Wingdings" w:hint="default"/>
+        <w:sz w:val="20"/>
+      </w:rPr>
+    </w:lvl>
+    <w:lvl w:ilvl="4" w:tentative="1">
+      <w:start w:val="1"/>
+      <w:numFmt w:val="bullet"/>
+      <w:lvlText w:val=""/>
+      <w:lvlJc w:val="left"/>
+      <w:pPr>
+        <w:tabs>
+          <w:tab w:val="num" w:pos="3600"/>
+        </w:tabs>
+        <w:ind w:left="3600" w:hanging="360"/>
+      </w:pPr>
+      <w:rPr>
+        <w:rFonts w:ascii="Wingdings" w:hAnsi="Wingdings" w:hint="default"/>
+        <w:sz w:val="20"/>
+      </w:rPr>
+    </w:lvl>
+    <w:lvl w:ilvl="5" w:tentative="1">
+      <w:start w:val="1"/>
+      <w:numFmt w:val="bullet"/>
+      <w:lvlText w:val=""/>
+      <w:lvlJc w:val="left"/>
+      <w:pPr>
+        <w:tabs>
+          <w:tab w:val="num" w:pos="4320"/>
+        </w:tabs>
+        <w:ind w:left="4320" w:hanging="360"/>
+      </w:pPr>
+      <w:rPr>
+        <w:rFonts w:ascii="Wingdings" w:hAnsi="Wingdings" w:hint="default"/>
+        <w:sz w:val="20"/>
+      </w:rPr>
+    </w:lvl>
+    <w:lvl w:ilvl="6" w:tentative="1">
+      <w:start w:val="1"/>
+      <w:numFmt w:val="bullet"/>
+      <w:lvlText w:val=""/>
+      <w:lvlJc w:val="left"/>
+      <w:pPr>
+        <w:tabs>
+          <w:tab w:val="num" w:pos="5040"/>
+        </w:tabs>
+        <w:ind w:left="5040" w:hanging="360"/>
+      </w:pPr>
+      <w:rPr>
+        <w:rFonts w:ascii="Wingdings" w:hAnsi="Wingdings" w:hint="default"/>
+        <w:sz w:val="20"/>
+      </w:rPr>
+    </w:lvl>
+    <w:lvl w:ilvl="7" w:tentative="1">
+      <w:start w:val="1"/>
+      <w:numFmt w:val="bullet"/>
+      <w:lvlText w:val=""/>
+      <w:lvlJc w:val="left"/>
+      <w:pPr>
+        <w:tabs>
+          <w:tab w:val="num" w:pos="5760"/>
+        </w:tabs>
+        <w:ind w:left="5760" w:hanging="360"/>
+      </w:pPr>
+      <w:rPr>
+        <w:rFonts w:ascii="Wingdings" w:hAnsi="Wingdings" w:hint="default"/>
+        <w:sz w:val="20"/>
+      </w:rPr>
+    </w:lvl>
+    <w:lvl w:ilvl="8" w:tentative="1">
+      <w:start w:val="1"/>
+      <w:numFmt w:val="bullet"/>
+      <w:lvlText w:val=""/>
+      <w:lvlJc w:val="left"/>
+      <w:pPr>
+        <w:tabs>
+          <w:tab w:val="num" w:pos="6480"/>
+        </w:tabs>
+        <w:ind w:left="6480" w:hanging="360"/>
+      </w:pPr>
+      <w:rPr>
+        <w:rFonts w:ascii="Wingdings" w:hAnsi="Wingdings" w:hint="default"/>
+        <w:sz w:val="20"/>
+      </w:rPr>
+    </w:lvl>
+  </w:abstractNum>
+  <w:abstractNum w:abstractNumId="2" w15:restartNumberingAfterBreak="0">
+    <w:nsid w:val="05F54920"/>
+    <w:multiLevelType w:val="multilevel"/>
+    <w:tmpl w:val="2E34E5AE"/>
+    <w:lvl w:ilvl="0">
+      <w:start w:val="1"/>
+      <w:numFmt w:val="bullet"/>
+      <w:lvlText w:val=""/>
+      <w:lvlJc w:val="left"/>
+      <w:pPr>
+        <w:tabs>
+          <w:tab w:val="num" w:pos="720"/>
+        </w:tabs>
+        <w:ind w:left="720" w:hanging="360"/>
+      </w:pPr>
+      <w:rPr>
+        <w:rFonts w:ascii="Symbol" w:hAnsi="Symbol" w:hint="default"/>
+        <w:sz w:val="20"/>
+      </w:rPr>
+    </w:lvl>
+    <w:lvl w:ilvl="1">
+      <w:start w:val="1"/>
+      <w:numFmt w:val="bullet"/>
+      <w:lvlText w:val="o"/>
+      <w:lvlJc w:val="left"/>
+      <w:pPr>
+        <w:tabs>
+          <w:tab w:val="num" w:pos="1440"/>
+        </w:tabs>
+        <w:ind w:left="1440" w:hanging="360"/>
+      </w:pPr>
+      <w:rPr>
+        <w:rFonts w:ascii="Courier New" w:hAnsi="Courier New" w:hint="default"/>
+        <w:sz w:val="20"/>
+      </w:rPr>
+    </w:lvl>
+    <w:lvl w:ilvl="2">
+      <w:start w:val="1"/>
+      <w:numFmt w:val="bullet"/>
+      <w:lvlText w:val=""/>
+      <w:lvlJc w:val="left"/>
+      <w:pPr>
+        <w:tabs>
+          <w:tab w:val="num" w:pos="2160"/>
+        </w:tabs>
+        <w:ind w:left="2160" w:hanging="360"/>
+      </w:pPr>
+      <w:rPr>
+        <w:rFonts w:ascii="Wingdings" w:hAnsi="Wingdings" w:hint="default"/>
+        <w:sz w:val="20"/>
+      </w:rPr>
+    </w:lvl>
+    <w:lvl w:ilvl="3" w:tentative="1">
+      <w:start w:val="1"/>
+      <w:numFmt w:val="bullet"/>
+      <w:lvlText w:val=""/>
+      <w:lvlJc w:val="left"/>
+      <w:pPr>
+        <w:tabs>
+          <w:tab w:val="num" w:pos="2880"/>
+        </w:tabs>
+        <w:ind w:left="2880" w:hanging="360"/>
+      </w:pPr>
+      <w:rPr>
+        <w:rFonts w:ascii="Wingdings" w:hAnsi="Wingdings" w:hint="default"/>
+        <w:sz w:val="20"/>
+      </w:rPr>
+    </w:lvl>
+    <w:lvl w:ilvl="4" w:tentative="1">
+      <w:start w:val="1"/>
+      <w:numFmt w:val="bullet"/>
+      <w:lvlText w:val=""/>
+      <w:lvlJc w:val="left"/>
+      <w:pPr>
+        <w:tabs>
+          <w:tab w:val="num" w:pos="3600"/>
+        </w:tabs>
+        <w:ind w:left="3600" w:hanging="360"/>
+      </w:pPr>
+      <w:rPr>
+        <w:rFonts w:ascii="Wingdings" w:hAnsi="Wingdings" w:hint="default"/>
+        <w:sz w:val="20"/>
+      </w:rPr>
+    </w:lvl>
+    <w:lvl w:ilvl="5" w:tentative="1">
+      <w:start w:val="1"/>
+      <w:numFmt w:val="bullet"/>
+      <w:lvlText w:val=""/>
+      <w:lvlJc w:val="left"/>
+      <w:pPr>
+        <w:tabs>
+          <w:tab w:val="num" w:pos="4320"/>
+        </w:tabs>
+        <w:ind w:left="4320" w:hanging="360"/>
+      </w:pPr>
+      <w:rPr>
+        <w:rFonts w:ascii="Wingdings" w:hAnsi="Wingdings" w:hint="default"/>
+        <w:sz w:val="20"/>
+      </w:rPr>
+    </w:lvl>
+    <w:lvl w:ilvl="6" w:tentative="1">
+      <w:start w:val="1"/>
+      <w:numFmt w:val="bullet"/>
+      <w:lvlText w:val=""/>
+      <w:lvlJc w:val="left"/>
+      <w:pPr>
+        <w:tabs>
+          <w:tab w:val="num" w:pos="5040"/>
+        </w:tabs>
+        <w:ind w:left="5040" w:hanging="360"/>
+      </w:pPr>
+      <w:rPr>
+        <w:rFonts w:ascii="Wingdings" w:hAnsi="Wingdings" w:hint="default"/>
+        <w:sz w:val="20"/>
+      </w:rPr>
+    </w:lvl>
+    <w:lvl w:ilvl="7" w:tentative="1">
+      <w:start w:val="1"/>
+      <w:numFmt w:val="bullet"/>
+      <w:lvlText w:val=""/>
+      <w:lvlJc w:val="left"/>
+      <w:pPr>
+        <w:tabs>
+          <w:tab w:val="num" w:pos="5760"/>
+        </w:tabs>
+        <w:ind w:left="5760" w:hanging="360"/>
+      </w:pPr>
+      <w:rPr>
+        <w:rFonts w:ascii="Wingdings" w:hAnsi="Wingdings" w:hint="default"/>
+        <w:sz w:val="20"/>
+      </w:rPr>
+    </w:lvl>
+    <w:lvl w:ilvl="8" w:tentative="1">
+      <w:start w:val="1"/>
+      <w:numFmt w:val="bullet"/>
+      <w:lvlText w:val=""/>
+      <w:lvlJc w:val="left"/>
+      <w:pPr>
+        <w:tabs>
+          <w:tab w:val="num" w:pos="6480"/>
+        </w:tabs>
+        <w:ind w:left="6480" w:hanging="360"/>
+      </w:pPr>
+      <w:rPr>
+        <w:rFonts w:ascii="Wingdings" w:hAnsi="Wingdings" w:hint="default"/>
+        <w:sz w:val="20"/>
+      </w:rPr>
+    </w:lvl>
+  </w:abstractNum>
+  <w:abstractNum w:abstractNumId="3" w15:restartNumberingAfterBreak="0">
     <w:nsid w:val="0BF027B0"/>
     <w:multiLevelType w:val="multilevel"/>
     <w:tmpl w:val="64FA3148"/>
@@ -2495,7 +3283,7 @@
       </w:rPr>
     </w:lvl>
   </w:abstractNum>
-  <w:abstractNum w:abstractNumId="1" w15:restartNumberingAfterBreak="0">
+  <w:abstractNum w:abstractNumId="4" w15:restartNumberingAfterBreak="0">
     <w:nsid w:val="129E7739"/>
     <w:multiLevelType w:val="multilevel"/>
     <w:tmpl w:val="2092ED30"/>
@@ -2644,7 +3432,156 @@
       </w:rPr>
     </w:lvl>
   </w:abstractNum>
-  <w:abstractNum w:abstractNumId="2" w15:restartNumberingAfterBreak="0">
+  <w:abstractNum w:abstractNumId="5" w15:restartNumberingAfterBreak="0">
+    <w:nsid w:val="4A026411"/>
+    <w:multiLevelType w:val="multilevel"/>
+    <w:tmpl w:val="32AAFB36"/>
+    <w:lvl w:ilvl="0">
+      <w:start w:val="1"/>
+      <w:numFmt w:val="bullet"/>
+      <w:lvlText w:val=""/>
+      <w:lvlJc w:val="left"/>
+      <w:pPr>
+        <w:tabs>
+          <w:tab w:val="num" w:pos="720"/>
+        </w:tabs>
+        <w:ind w:left="720" w:hanging="360"/>
+      </w:pPr>
+      <w:rPr>
+        <w:rFonts w:ascii="Symbol" w:hAnsi="Symbol" w:hint="default"/>
+        <w:sz w:val="20"/>
+      </w:rPr>
+    </w:lvl>
+    <w:lvl w:ilvl="1" w:tentative="1">
+      <w:start w:val="1"/>
+      <w:numFmt w:val="bullet"/>
+      <w:lvlText w:val="o"/>
+      <w:lvlJc w:val="left"/>
+      <w:pPr>
+        <w:tabs>
+          <w:tab w:val="num" w:pos="1440"/>
+        </w:tabs>
+        <w:ind w:left="1440" w:hanging="360"/>
+      </w:pPr>
+      <w:rPr>
+        <w:rFonts w:ascii="Courier New" w:hAnsi="Courier New" w:hint="default"/>
+        <w:sz w:val="20"/>
+      </w:rPr>
+    </w:lvl>
+    <w:lvl w:ilvl="2" w:tentative="1">
+      <w:start w:val="1"/>
+      <w:numFmt w:val="bullet"/>
+      <w:lvlText w:val=""/>
+      <w:lvlJc w:val="left"/>
+      <w:pPr>
+        <w:tabs>
+          <w:tab w:val="num" w:pos="2160"/>
+        </w:tabs>
+        <w:ind w:left="2160" w:hanging="360"/>
+      </w:pPr>
+      <w:rPr>
+        <w:rFonts w:ascii="Wingdings" w:hAnsi="Wingdings" w:hint="default"/>
+        <w:sz w:val="20"/>
+      </w:rPr>
+    </w:lvl>
+    <w:lvl w:ilvl="3" w:tentative="1">
+      <w:start w:val="1"/>
+      <w:numFmt w:val="bullet"/>
+      <w:lvlText w:val=""/>
+      <w:lvlJc w:val="left"/>
+      <w:pPr>
+        <w:tabs>
+          <w:tab w:val="num" w:pos="2880"/>
+        </w:tabs>
+        <w:ind w:left="2880" w:hanging="360"/>
+      </w:pPr>
+      <w:rPr>
+        <w:rFonts w:ascii="Wingdings" w:hAnsi="Wingdings" w:hint="default"/>
+        <w:sz w:val="20"/>
+      </w:rPr>
+    </w:lvl>
+    <w:lvl w:ilvl="4" w:tentative="1">
+      <w:start w:val="1"/>
+      <w:numFmt w:val="bullet"/>
+      <w:lvlText w:val=""/>
+      <w:lvlJc w:val="left"/>
+      <w:pPr>
+        <w:tabs>
+          <w:tab w:val="num" w:pos="3600"/>
+        </w:tabs>
+        <w:ind w:left="3600" w:hanging="360"/>
+      </w:pPr>
+      <w:rPr>
+        <w:rFonts w:ascii="Wingdings" w:hAnsi="Wingdings" w:hint="default"/>
+        <w:sz w:val="20"/>
+      </w:rPr>
+    </w:lvl>
+    <w:lvl w:ilvl="5" w:tentative="1">
+      <w:start w:val="1"/>
+      <w:numFmt w:val="bullet"/>
+      <w:lvlText w:val=""/>
+      <w:lvlJc w:val="left"/>
+      <w:pPr>
+        <w:tabs>
+          <w:tab w:val="num" w:pos="4320"/>
+        </w:tabs>
+        <w:ind w:left="4320" w:hanging="360"/>
+      </w:pPr>
+      <w:rPr>
+        <w:rFonts w:ascii="Wingdings" w:hAnsi="Wingdings" w:hint="default"/>
+        <w:sz w:val="20"/>
+      </w:rPr>
+    </w:lvl>
+    <w:lvl w:ilvl="6" w:tentative="1">
+      <w:start w:val="1"/>
+      <w:numFmt w:val="bullet"/>
+      <w:lvlText w:val=""/>
+      <w:lvlJc w:val="left"/>
+      <w:pPr>
+        <w:tabs>
+          <w:tab w:val="num" w:pos="5040"/>
+        </w:tabs>
+        <w:ind w:left="5040" w:hanging="360"/>
+      </w:pPr>
+      <w:rPr>
+        <w:rFonts w:ascii="Wingdings" w:hAnsi="Wingdings" w:hint="default"/>
+        <w:sz w:val="20"/>
+      </w:rPr>
+    </w:lvl>
+    <w:lvl w:ilvl="7" w:tentative="1">
+      <w:start w:val="1"/>
+      <w:numFmt w:val="bullet"/>
+      <w:lvlText w:val=""/>
+      <w:lvlJc w:val="left"/>
+      <w:pPr>
+        <w:tabs>
+          <w:tab w:val="num" w:pos="5760"/>
+        </w:tabs>
+        <w:ind w:left="5760" w:hanging="360"/>
+      </w:pPr>
+      <w:rPr>
+        <w:rFonts w:ascii="Wingdings" w:hAnsi="Wingdings" w:hint="default"/>
+        <w:sz w:val="20"/>
+      </w:rPr>
+    </w:lvl>
+    <w:lvl w:ilvl="8" w:tentative="1">
+      <w:start w:val="1"/>
+      <w:numFmt w:val="bullet"/>
+      <w:lvlText w:val=""/>
+      <w:lvlJc w:val="left"/>
+      <w:pPr>
+        <w:tabs>
+          <w:tab w:val="num" w:pos="6480"/>
+        </w:tabs>
+        <w:ind w:left="6480" w:hanging="360"/>
+      </w:pPr>
+      <w:rPr>
+        <w:rFonts w:ascii="Wingdings" w:hAnsi="Wingdings" w:hint="default"/>
+        <w:sz w:val="20"/>
+      </w:rPr>
+    </w:lvl>
+  </w:abstractNum>
+  <w:abstractNum w:abstractNumId="6" w15:restartNumberingAfterBreak="0">
     <w:nsid w:val="73AA1E90"/>
     <w:multiLevelType w:val="multilevel"/>
     <w:tmpl w:val="616E4CE8"/>
@@ -2793,7 +3730,156 @@
       </w:rPr>
     </w:lvl>
   </w:abstractNum>
-  <w:abstractNum w:abstractNumId="3" w15:restartNumberingAfterBreak="0">
+  <w:abstractNum w:abstractNumId="7" w15:restartNumberingAfterBreak="0">
+    <w:nsid w:val="7B4A1382"/>
+    <w:multiLevelType w:val="multilevel"/>
+    <w:tmpl w:val="1AFA5280"/>
+    <w:lvl w:ilvl="0">
+      <w:start w:val="1"/>
+      <w:numFmt w:val="bullet"/>
+      <w:lvlText w:val=""/>
+      <w:lvlJc w:val="left"/>
+      <w:pPr>
+        <w:tabs>
+          <w:tab w:val="num" w:pos="720"/>
+        </w:tabs>
+        <w:ind w:left="720" w:hanging="360"/>
+      </w:pPr>
+      <w:rPr>
+        <w:rFonts w:ascii="Symbol" w:hAnsi="Symbol" w:hint="default"/>
+        <w:sz w:val="20"/>
+      </w:rPr>
+    </w:lvl>
+    <w:lvl w:ilvl="1" w:tentative="1">
+      <w:start w:val="1"/>
+      <w:numFmt w:val="bullet"/>
+      <w:lvlText w:val="o"/>
+      <w:lvlJc w:val="left"/>
+      <w:pPr>
+        <w:tabs>
+          <w:tab w:val="num" w:pos="1440"/>
+        </w:tabs>
+        <w:ind w:left="1440" w:hanging="360"/>
+      </w:pPr>
+      <w:rPr>
+        <w:rFonts w:ascii="Courier New" w:hAnsi="Courier New" w:hint="default"/>
+        <w:sz w:val="20"/>
+      </w:rPr>
+    </w:lvl>
+    <w:lvl w:ilvl="2" w:tentative="1">
+      <w:start w:val="1"/>
+      <w:numFmt w:val="bullet"/>
+      <w:lvlText w:val=""/>
+      <w:lvlJc w:val="left"/>
+      <w:pPr>
+        <w:tabs>
+          <w:tab w:val="num" w:pos="2160"/>
+        </w:tabs>
+        <w:ind w:left="2160" w:hanging="360"/>
+      </w:pPr>
+      <w:rPr>
+        <w:rFonts w:ascii="Wingdings" w:hAnsi="Wingdings" w:hint="default"/>
+        <w:sz w:val="20"/>
+      </w:rPr>
+    </w:lvl>
+    <w:lvl w:ilvl="3" w:tentative="1">
+      <w:start w:val="1"/>
+      <w:numFmt w:val="bullet"/>
+      <w:lvlText w:val=""/>
+      <w:lvlJc w:val="left"/>
+      <w:pPr>
+        <w:tabs>
+          <w:tab w:val="num" w:pos="2880"/>
+        </w:tabs>
+        <w:ind w:left="2880" w:hanging="360"/>
+      </w:pPr>
+      <w:rPr>
+        <w:rFonts w:ascii="Wingdings" w:hAnsi="Wingdings" w:hint="default"/>
+        <w:sz w:val="20"/>
+      </w:rPr>
+    </w:lvl>
+    <w:lvl w:ilvl="4" w:tentative="1">
+      <w:start w:val="1"/>
+      <w:numFmt w:val="bullet"/>
+      <w:lvlText w:val=""/>
+      <w:lvlJc w:val="left"/>
+      <w:pPr>
+        <w:tabs>
+          <w:tab w:val="num" w:pos="3600"/>
+        </w:tabs>
+        <w:ind w:left="3600" w:hanging="360"/>
+      </w:pPr>
+      <w:rPr>
+        <w:rFonts w:ascii="Wingdings" w:hAnsi="Wingdings" w:hint="default"/>
+        <w:sz w:val="20"/>
+      </w:rPr>
+    </w:lvl>
+    <w:lvl w:ilvl="5" w:tentative="1">
+      <w:start w:val="1"/>
+      <w:numFmt w:val="bullet"/>
+      <w:lvlText w:val=""/>
+      <w:lvlJc w:val="left"/>
+      <w:pPr>
+        <w:tabs>
+          <w:tab w:val="num" w:pos="4320"/>
+        </w:tabs>
+        <w:ind w:left="4320" w:hanging="360"/>
+      </w:pPr>
+      <w:rPr>
+        <w:rFonts w:ascii="Wingdings" w:hAnsi="Wingdings" w:hint="default"/>
+        <w:sz w:val="20"/>
+      </w:rPr>
+    </w:lvl>
+    <w:lvl w:ilvl="6" w:tentative="1">
+      <w:start w:val="1"/>
+      <w:numFmt w:val="bullet"/>
+      <w:lvlText w:val=""/>
+      <w:lvlJc w:val="left"/>
+      <w:pPr>
+        <w:tabs>
+          <w:tab w:val="num" w:pos="5040"/>
+        </w:tabs>
+        <w:ind w:left="5040" w:hanging="360"/>
+      </w:pPr>
+      <w:rPr>
+        <w:rFonts w:ascii="Wingdings" w:hAnsi="Wingdings" w:hint="default"/>
+        <w:sz w:val="20"/>
+      </w:rPr>
+    </w:lvl>
+    <w:lvl w:ilvl="7" w:tentative="1">
+      <w:start w:val="1"/>
+      <w:numFmt w:val="bullet"/>
+      <w:lvlText w:val=""/>
+      <w:lvlJc w:val="left"/>
+      <w:pPr>
+        <w:tabs>
+          <w:tab w:val="num" w:pos="5760"/>
+        </w:tabs>
+        <w:ind w:left="5760" w:hanging="360"/>
+      </w:pPr>
+      <w:rPr>
+        <w:rFonts w:ascii="Wingdings" w:hAnsi="Wingdings" w:hint="default"/>
+        <w:sz w:val="20"/>
+      </w:rPr>
+    </w:lvl>
+    <w:lvl w:ilvl="8" w:tentative="1">
+      <w:start w:val="1"/>
+      <w:numFmt w:val="bullet"/>
+      <w:lvlText w:val=""/>
+      <w:lvlJc w:val="left"/>
+      <w:pPr>
+        <w:tabs>
+          <w:tab w:val="num" w:pos="6480"/>
+        </w:tabs>
+        <w:ind w:left="6480" w:hanging="360"/>
+      </w:pPr>
+      <w:rPr>
+        <w:rFonts w:ascii="Wingdings" w:hAnsi="Wingdings" w:hint="default"/>
+        <w:sz w:val="20"/>
+      </w:rPr>
+    </w:lvl>
+  </w:abstractNum>
+  <w:abstractNum w:abstractNumId="8" w15:restartNumberingAfterBreak="0">
     <w:nsid w:val="7D230D21"/>
     <w:multiLevelType w:val="multilevel"/>
     <w:tmpl w:val="D3B434C6"/>
@@ -2943,16 +4029,41 @@
     </w:lvl>
   </w:abstractNum>
   <w:num w:numId="1">
-    <w:abstractNumId w:val="1"/>
+    <w:abstractNumId w:val="4"/>
   </w:num>
   <w:num w:numId="2">
+    <w:abstractNumId w:val="8"/>
+  </w:num>
+  <w:num w:numId="3">
     <w:abstractNumId w:val="3"/>
   </w:num>
-  <w:num w:numId="3">
+  <w:num w:numId="4">
+    <w:abstractNumId w:val="6"/>
+  </w:num>
+  <w:num w:numId="5">
+    <w:abstractNumId w:val="7"/>
+  </w:num>
+  <w:num w:numId="6">
+    <w:abstractNumId w:val="5"/>
+  </w:num>
+  <w:num w:numId="7">
+    <w:abstractNumId w:val="2"/>
+  </w:num>
+  <w:num w:numId="8">
+    <w:abstractNumId w:val="2"/>
+    <w:lvlOverride w:ilvl="1">
+      <w:lvl w:ilvl="1">
+        <w:numFmt w:val="decimal"/>
+        <w:lvlText w:val="%2."/>
+        <w:lvlJc w:val="left"/>
+      </w:lvl>
+    </w:lvlOverride>
+  </w:num>
+  <w:num w:numId="9">
     <w:abstractNumId w:val="0"/>
   </w:num>
-  <w:num w:numId="4">
-    <w:abstractNumId w:val="2"/>
+  <w:num w:numId="10">
+    <w:abstractNumId w:val="1"/>
   </w:num>
 </w:numbering>
 </file>
@@ -3371,6 +4482,29 @@
       <w:lang w:eastAsia="pt-BR"/>
     </w:rPr>
   </w:style>
+  <w:style w:type="paragraph" w:styleId="Ttulo4">
+    <w:name w:val="heading 4"/>
+    <w:basedOn w:val="Normal"/>
+    <w:next w:val="Normal"/>
+    <w:link w:val="Ttulo4Char"/>
+    <w:uiPriority w:val="9"/>
+    <w:semiHidden/>
+    <w:unhideWhenUsed/>
+    <w:qFormat/>
+    <w:rsid w:val="00A74EE0"/>
+    <w:pPr>
+      <w:keepNext/>
+      <w:keepLines/>
+      <w:spacing w:before="40" w:after="0"/>
+      <w:outlineLvl w:val="3"/>
+    </w:pPr>
+    <w:rPr>
+      <w:rFonts w:asciiTheme="majorHAnsi" w:eastAsiaTheme="majorEastAsia" w:hAnsiTheme="majorHAnsi" w:cstheme="majorBidi"/>
+      <w:i/>
+      <w:iCs/>
+      <w:color w:val="2E74B5" w:themeColor="accent1" w:themeShade="BF"/>
+    </w:rPr>
+  </w:style>
   <w:style w:type="character" w:default="1" w:styleId="Fontepargpadro">
     <w:name w:val="Default Paragraph Font"/>
     <w:uiPriority w:val="1"/>
@@ -3484,6 +4618,128 @@
       <w:szCs w:val="24"/>
       <w:lang w:eastAsia="pt-BR"/>
     </w:rPr>
+  </w:style>
+  <w:style w:type="character" w:customStyle="1" w:styleId="Ttulo4Char">
+    <w:name w:val="Título 4 Char"/>
+    <w:basedOn w:val="Fontepargpadro"/>
+    <w:link w:val="Ttulo4"/>
+    <w:uiPriority w:val="9"/>
+    <w:semiHidden/>
+    <w:rsid w:val="00A74EE0"/>
+    <w:rPr>
+      <w:rFonts w:asciiTheme="majorHAnsi" w:eastAsiaTheme="majorEastAsia" w:hAnsiTheme="majorHAnsi" w:cstheme="majorBidi"/>
+      <w:i/>
+      <w:iCs/>
+      <w:color w:val="2E74B5" w:themeColor="accent1" w:themeShade="BF"/>
+    </w:rPr>
+  </w:style>
+  <w:style w:type="character" w:customStyle="1" w:styleId="citation-116">
+    <w:name w:val="citation-116"/>
+    <w:basedOn w:val="Fontepargpadro"/>
+    <w:rsid w:val="00A74EE0"/>
+  </w:style>
+  <w:style w:type="character" w:styleId="CdigoHTML">
+    <w:name w:val="HTML Code"/>
+    <w:basedOn w:val="Fontepargpadro"/>
+    <w:uiPriority w:val="99"/>
+    <w:semiHidden/>
+    <w:unhideWhenUsed/>
+    <w:rsid w:val="00A74EE0"/>
+    <w:rPr>
+      <w:rFonts w:ascii="Courier New" w:eastAsia="Times New Roman" w:hAnsi="Courier New" w:cs="Courier New"/>
+      <w:sz w:val="20"/>
+      <w:szCs w:val="20"/>
+    </w:rPr>
+  </w:style>
+  <w:style w:type="character" w:customStyle="1" w:styleId="citation-115">
+    <w:name w:val="citation-115"/>
+    <w:basedOn w:val="Fontepargpadro"/>
+    <w:rsid w:val="00A74EE0"/>
+  </w:style>
+  <w:style w:type="character" w:customStyle="1" w:styleId="citation-114">
+    <w:name w:val="citation-114"/>
+    <w:basedOn w:val="Fontepargpadro"/>
+    <w:rsid w:val="00A74EE0"/>
+  </w:style>
+  <w:style w:type="character" w:customStyle="1" w:styleId="citation-113">
+    <w:name w:val="citation-113"/>
+    <w:basedOn w:val="Fontepargpadro"/>
+    <w:rsid w:val="00A74EE0"/>
+  </w:style>
+  <w:style w:type="character" w:customStyle="1" w:styleId="citation-112">
+    <w:name w:val="citation-112"/>
+    <w:basedOn w:val="Fontepargpadro"/>
+    <w:rsid w:val="00A74EE0"/>
+  </w:style>
+  <w:style w:type="character" w:customStyle="1" w:styleId="citation-111">
+    <w:name w:val="citation-111"/>
+    <w:basedOn w:val="Fontepargpadro"/>
+    <w:rsid w:val="00A74EE0"/>
+  </w:style>
+  <w:style w:type="character" w:customStyle="1" w:styleId="citation-110">
+    <w:name w:val="citation-110"/>
+    <w:basedOn w:val="Fontepargpadro"/>
+    <w:rsid w:val="00A74EE0"/>
+  </w:style>
+  <w:style w:type="character" w:customStyle="1" w:styleId="citation-109">
+    <w:name w:val="citation-109"/>
+    <w:basedOn w:val="Fontepargpadro"/>
+    <w:rsid w:val="00A74EE0"/>
+  </w:style>
+  <w:style w:type="character" w:customStyle="1" w:styleId="citation-108">
+    <w:name w:val="citation-108"/>
+    <w:basedOn w:val="Fontepargpadro"/>
+    <w:rsid w:val="00A74EE0"/>
+  </w:style>
+  <w:style w:type="character" w:customStyle="1" w:styleId="citation-107">
+    <w:name w:val="citation-107"/>
+    <w:basedOn w:val="Fontepargpadro"/>
+    <w:rsid w:val="00A74EE0"/>
+  </w:style>
+  <w:style w:type="character" w:customStyle="1" w:styleId="citation-106">
+    <w:name w:val="citation-106"/>
+    <w:basedOn w:val="Fontepargpadro"/>
+    <w:rsid w:val="00A74EE0"/>
+  </w:style>
+  <w:style w:type="character" w:customStyle="1" w:styleId="citation-105">
+    <w:name w:val="citation-105"/>
+    <w:basedOn w:val="Fontepargpadro"/>
+    <w:rsid w:val="00A74EE0"/>
+  </w:style>
+  <w:style w:type="character" w:customStyle="1" w:styleId="citation-104">
+    <w:name w:val="citation-104"/>
+    <w:basedOn w:val="Fontepargpadro"/>
+    <w:rsid w:val="00A74EE0"/>
+  </w:style>
+  <w:style w:type="character" w:customStyle="1" w:styleId="citation-103">
+    <w:name w:val="citation-103"/>
+    <w:basedOn w:val="Fontepargpadro"/>
+    <w:rsid w:val="00A74EE0"/>
+  </w:style>
+  <w:style w:type="character" w:customStyle="1" w:styleId="citation-102">
+    <w:name w:val="citation-102"/>
+    <w:basedOn w:val="Fontepargpadro"/>
+    <w:rsid w:val="00A74EE0"/>
+  </w:style>
+  <w:style w:type="character" w:customStyle="1" w:styleId="citation-101">
+    <w:name w:val="citation-101"/>
+    <w:basedOn w:val="Fontepargpadro"/>
+    <w:rsid w:val="00A74EE0"/>
+  </w:style>
+  <w:style w:type="character" w:customStyle="1" w:styleId="citation-100">
+    <w:name w:val="citation-100"/>
+    <w:basedOn w:val="Fontepargpadro"/>
+    <w:rsid w:val="00A74EE0"/>
+  </w:style>
+  <w:style w:type="character" w:customStyle="1" w:styleId="citation-99">
+    <w:name w:val="citation-99"/>
+    <w:basedOn w:val="Fontepargpadro"/>
+    <w:rsid w:val="00A74EE0"/>
+  </w:style>
+  <w:style w:type="character" w:customStyle="1" w:styleId="citation-98">
+    <w:name w:val="citation-98"/>
+    <w:basedOn w:val="Fontepargpadro"/>
+    <w:rsid w:val="00A74EE0"/>
   </w:style>
 </w:styles>
 </file>

</xml_diff>